<commit_message>
Word dokument dopunjen sa opisom promenljivih
</commit_message>
<xml_diff>
--- a/Seminarski rad.docx
+++ b/Seminarski rad.docx
@@ -11,37 +11,46 @@
           <w:lang w:val="sr-Latn-RS"/>
         </w:rPr>
       </w:pPr>
+      <w:proofErr w:type="spellStart"/>
       <w:r>
         <w:rPr>
           <w:sz w:val="36"/>
           <w:szCs w:val="36"/>
         </w:rPr>
-        <w:t>Prirodno-</w:t>
-      </w:r>
+        <w:t>Prirodno</w:t>
+      </w:r>
+      <w:proofErr w:type="spellEnd"/>
       <w:r>
         <w:rPr>
           <w:sz w:val="36"/>
           <w:szCs w:val="36"/>
-          <w:lang w:val="sr-Latn-RS"/>
-        </w:rPr>
-        <w:t>matematički fakultet</w:t>
-      </w:r>
-    </w:p>
-    <w:p>
-      <w:pPr>
-        <w:jc w:val="center"/>
+        </w:rPr>
+        <w:t>-</w:t>
+      </w:r>
+      <w:r>
         <w:rPr>
           <w:sz w:val="36"/>
           <w:szCs w:val="36"/>
           <w:lang w:val="sr-Latn-RS"/>
         </w:rPr>
-      </w:pPr>
-      <w:r>
+        <w:t>matematički fakultet</w:t>
+      </w:r>
+    </w:p>
+    <w:p>
+      <w:pPr>
+        <w:jc w:val="center"/>
         <w:rPr>
           <w:sz w:val="36"/>
           <w:szCs w:val="36"/>
           <w:lang w:val="sr-Latn-RS"/>
         </w:rPr>
+      </w:pPr>
+      <w:r>
+        <w:rPr>
+          <w:sz w:val="36"/>
+          <w:szCs w:val="36"/>
+          <w:lang w:val="sr-Latn-RS"/>
+        </w:rPr>
         <w:t>Univerzitet u Kragujevcu</w:t>
       </w:r>
     </w:p>
@@ -80,13 +89,95 @@
           <w:szCs w:val="44"/>
         </w:rPr>
       </w:pPr>
+      <w:proofErr w:type="spellStart"/>
       <w:r>
         <w:rPr>
           <w:sz w:val="44"/>
           <w:szCs w:val="44"/>
         </w:rPr>
-        <w:t>Seminarski rad iz predmeta Uvod u nauku o podacima</w:t>
-      </w:r>
+        <w:t>Seminarski</w:t>
+      </w:r>
+      <w:proofErr w:type="spellEnd"/>
+      <w:r>
+        <w:rPr>
+          <w:sz w:val="44"/>
+          <w:szCs w:val="44"/>
+        </w:rPr>
+        <w:t xml:space="preserve"> rad </w:t>
+      </w:r>
+      <w:proofErr w:type="spellStart"/>
+      <w:r>
+        <w:rPr>
+          <w:sz w:val="44"/>
+          <w:szCs w:val="44"/>
+        </w:rPr>
+        <w:t>iz</w:t>
+      </w:r>
+      <w:proofErr w:type="spellEnd"/>
+      <w:r>
+        <w:rPr>
+          <w:sz w:val="44"/>
+          <w:szCs w:val="44"/>
+        </w:rPr>
+        <w:t xml:space="preserve"> </w:t>
+      </w:r>
+      <w:proofErr w:type="spellStart"/>
+      <w:r>
+        <w:rPr>
+          <w:sz w:val="44"/>
+          <w:szCs w:val="44"/>
+        </w:rPr>
+        <w:t>predmeta</w:t>
+      </w:r>
+      <w:proofErr w:type="spellEnd"/>
+      <w:r>
+        <w:rPr>
+          <w:sz w:val="44"/>
+          <w:szCs w:val="44"/>
+        </w:rPr>
+        <w:t xml:space="preserve"> </w:t>
+      </w:r>
+      <w:proofErr w:type="spellStart"/>
+      <w:r>
+        <w:rPr>
+          <w:sz w:val="44"/>
+          <w:szCs w:val="44"/>
+        </w:rPr>
+        <w:t>Uvod</w:t>
+      </w:r>
+      <w:proofErr w:type="spellEnd"/>
+      <w:r>
+        <w:rPr>
+          <w:sz w:val="44"/>
+          <w:szCs w:val="44"/>
+        </w:rPr>
+        <w:t xml:space="preserve"> u </w:t>
+      </w:r>
+      <w:proofErr w:type="spellStart"/>
+      <w:r>
+        <w:rPr>
+          <w:sz w:val="44"/>
+          <w:szCs w:val="44"/>
+        </w:rPr>
+        <w:t>nauku</w:t>
+      </w:r>
+      <w:proofErr w:type="spellEnd"/>
+      <w:r>
+        <w:rPr>
+          <w:sz w:val="44"/>
+          <w:szCs w:val="44"/>
+        </w:rPr>
+        <w:t xml:space="preserve"> o </w:t>
+      </w:r>
+      <w:proofErr w:type="spellStart"/>
+      <w:r>
+        <w:rPr>
+          <w:sz w:val="44"/>
+          <w:szCs w:val="44"/>
+        </w:rPr>
+        <w:t>podacima</w:t>
+      </w:r>
+      <w:proofErr w:type="spellEnd"/>
     </w:p>
     <w:p>
       <w:pPr>
@@ -96,7 +187,6 @@
           <w:szCs w:val="70"/>
         </w:rPr>
       </w:pPr>
-      <w:bookmarkStart w:id="0" w:name="_Toc214112354"/>
       <w:r>
         <w:rPr>
           <w:sz w:val="70"/>
@@ -104,7 +194,6 @@
         </w:rPr>
         <w:t>Introvert, Extrovert &amp; Ambivert Classification</w:t>
       </w:r>
-      <w:bookmarkEnd w:id="0"/>
     </w:p>
     <w:p>
       <w:pPr>
@@ -141,33 +230,37 @@
           <w:szCs w:val="40"/>
         </w:rPr>
       </w:pPr>
+      <w:proofErr w:type="spellStart"/>
       <w:r>
         <w:rPr>
           <w:sz w:val="40"/>
           <w:szCs w:val="40"/>
         </w:rPr>
-        <w:t xml:space="preserve">Članovi tima: </w:t>
-      </w:r>
+        <w:t>Članovi</w:t>
+      </w:r>
+      <w:proofErr w:type="spellEnd"/>
       <w:r>
         <w:rPr>
           <w:sz w:val="40"/>
           <w:szCs w:val="40"/>
         </w:rPr>
-        <w:tab/>
-      </w:r>
+        <w:t xml:space="preserve"> </w:t>
+      </w:r>
+      <w:proofErr w:type="spellStart"/>
       <w:r>
         <w:rPr>
           <w:sz w:val="40"/>
           <w:szCs w:val="40"/>
         </w:rPr>
-        <w:tab/>
-      </w:r>
+        <w:t>tima</w:t>
+      </w:r>
+      <w:proofErr w:type="spellEnd"/>
       <w:r>
         <w:rPr>
           <w:sz w:val="40"/>
           <w:szCs w:val="40"/>
         </w:rPr>
-        <w:tab/>
+        <w:t xml:space="preserve">: </w:t>
       </w:r>
       <w:r>
         <w:rPr>
@@ -196,7 +289,6 @@
           <w:szCs w:val="40"/>
         </w:rPr>
         <w:tab/>
-        <w:t>Profesor:</w:t>
       </w:r>
       <w:r>
         <w:rPr>
@@ -205,6 +297,43 @@
         </w:rPr>
         <w:tab/>
       </w:r>
+      <w:r>
+        <w:rPr>
+          <w:sz w:val="40"/>
+          <w:szCs w:val="40"/>
+        </w:rPr>
+        <w:tab/>
+      </w:r>
+      <w:r>
+        <w:rPr>
+          <w:sz w:val="40"/>
+          <w:szCs w:val="40"/>
+        </w:rPr>
+        <w:tab/>
+      </w:r>
+      <w:proofErr w:type="spellStart"/>
+      <w:r>
+        <w:rPr>
+          <w:sz w:val="40"/>
+          <w:szCs w:val="40"/>
+        </w:rPr>
+        <w:t>Profesor</w:t>
+      </w:r>
+      <w:proofErr w:type="spellEnd"/>
+      <w:r>
+        <w:rPr>
+          <w:sz w:val="40"/>
+          <w:szCs w:val="40"/>
+        </w:rPr>
+        <w:t>:</w:t>
+      </w:r>
+      <w:r>
+        <w:rPr>
+          <w:sz w:val="40"/>
+          <w:szCs w:val="40"/>
+        </w:rPr>
+        <w:tab/>
+      </w:r>
     </w:p>
     <w:p>
       <w:pPr>
@@ -218,21 +347,23 @@
           <w:sz w:val="32"/>
           <w:szCs w:val="32"/>
         </w:rPr>
-        <w:t>Darko Bjeličić 42/2018</w:t>
-      </w:r>
+        <w:t xml:space="preserve">Darko </w:t>
+      </w:r>
+      <w:proofErr w:type="spellStart"/>
       <w:r>
         <w:rPr>
           <w:sz w:val="32"/>
           <w:szCs w:val="32"/>
         </w:rPr>
-        <w:tab/>
-      </w:r>
+        <w:t>Bjeličić</w:t>
+      </w:r>
+      <w:proofErr w:type="spellEnd"/>
       <w:r>
         <w:rPr>
           <w:sz w:val="32"/>
           <w:szCs w:val="32"/>
         </w:rPr>
-        <w:tab/>
+        <w:t xml:space="preserve"> 42/2018</w:t>
       </w:r>
       <w:r>
         <w:rPr>
@@ -261,46 +392,46 @@
           <w:szCs w:val="32"/>
         </w:rPr>
         <w:tab/>
-        <w:t>Branko Arsić</w:t>
-      </w:r>
-    </w:p>
-    <w:p>
-      <w:pPr>
+      </w:r>
+      <w:r>
         <w:rPr>
           <w:sz w:val="32"/>
           <w:szCs w:val="32"/>
         </w:rPr>
-      </w:pPr>
+        <w:tab/>
+      </w:r>
       <w:r>
         <w:rPr>
           <w:sz w:val="32"/>
           <w:szCs w:val="32"/>
         </w:rPr>
-        <w:t>Lazar Zlatanović 42/2020</w:t>
-      </w:r>
-    </w:p>
-    <w:p>
-      <w:pPr>
+        <w:tab/>
+      </w:r>
+      <w:proofErr w:type="spellStart"/>
+      <w:r>
         <w:rPr>
           <w:sz w:val="32"/>
           <w:szCs w:val="32"/>
         </w:rPr>
-      </w:pPr>
+        <w:t>Branko</w:t>
+      </w:r>
+      <w:proofErr w:type="spellEnd"/>
       <w:r>
         <w:rPr>
           <w:sz w:val="32"/>
           <w:szCs w:val="32"/>
         </w:rPr>
-        <w:t xml:space="preserve">Tijana Petrović 73/2020 </w:t>
-      </w:r>
-    </w:p>
-    <w:p>
-      <w:pPr>
+        <w:t xml:space="preserve"> </w:t>
+      </w:r>
+      <w:proofErr w:type="spellStart"/>
+      <w:r>
         <w:rPr>
           <w:sz w:val="32"/>
           <w:szCs w:val="32"/>
         </w:rPr>
-      </w:pPr>
+        <w:t>Arsić</w:t>
+      </w:r>
+      <w:proofErr w:type="spellEnd"/>
     </w:p>
     <w:p>
       <w:pPr>
@@ -309,9 +440,94 @@
           <w:szCs w:val="32"/>
         </w:rPr>
       </w:pPr>
+      <w:r>
+        <w:rPr>
+          <w:sz w:val="32"/>
+          <w:szCs w:val="32"/>
+        </w:rPr>
+        <w:t xml:space="preserve">Lazar </w:t>
+      </w:r>
+      <w:proofErr w:type="spellStart"/>
+      <w:r>
+        <w:rPr>
+          <w:sz w:val="32"/>
+          <w:szCs w:val="32"/>
+        </w:rPr>
+        <w:t>Zlatanović</w:t>
+      </w:r>
+      <w:proofErr w:type="spellEnd"/>
+      <w:r>
+        <w:rPr>
+          <w:sz w:val="32"/>
+          <w:szCs w:val="32"/>
+        </w:rPr>
+        <w:t xml:space="preserve"> 42/2020</w:t>
+      </w:r>
+    </w:p>
+    <w:p>
+      <w:pPr>
+        <w:rPr>
+          <w:sz w:val="32"/>
+          <w:szCs w:val="32"/>
+        </w:rPr>
+      </w:pPr>
+      <w:proofErr w:type="spellStart"/>
+      <w:r>
+        <w:rPr>
+          <w:sz w:val="32"/>
+          <w:szCs w:val="32"/>
+        </w:rPr>
+        <w:t>Tijana</w:t>
+      </w:r>
+      <w:proofErr w:type="spellEnd"/>
+      <w:r>
+        <w:rPr>
+          <w:sz w:val="32"/>
+          <w:szCs w:val="32"/>
+        </w:rPr>
+        <w:t xml:space="preserve"> </w:t>
+      </w:r>
+      <w:proofErr w:type="spellStart"/>
+      <w:r>
+        <w:rPr>
+          <w:sz w:val="32"/>
+          <w:szCs w:val="32"/>
+        </w:rPr>
+        <w:t>Petrović</w:t>
+      </w:r>
+      <w:proofErr w:type="spellEnd"/>
+      <w:r>
+        <w:rPr>
+          <w:sz w:val="32"/>
+          <w:szCs w:val="32"/>
+        </w:rPr>
+        <w:t xml:space="preserve"> 73/2020 </w:t>
+      </w:r>
+    </w:p>
+    <w:p>
+      <w:pPr>
+        <w:rPr>
+          <w:sz w:val="32"/>
+          <w:szCs w:val="32"/>
+        </w:rPr>
+      </w:pPr>
+    </w:p>
+    <w:p>
+      <w:pPr>
+        <w:rPr>
+          <w:sz w:val="32"/>
+          <w:szCs w:val="32"/>
+        </w:rPr>
+      </w:pPr>
     </w:p>
     <w:sdt>
       <w:sdtPr>
+        <w:rPr>
+          <w:rFonts w:asciiTheme="minorHAnsi" w:eastAsiaTheme="minorHAnsi" w:hAnsiTheme="minorHAnsi" w:cstheme="minorBidi"/>
+          <w:color w:val="auto"/>
+          <w:sz w:val="22"/>
+          <w:szCs w:val="22"/>
+        </w:rPr>
         <w:id w:val="-778019435"/>
         <w:docPartObj>
           <w:docPartGallery w:val="Table of Contents"/>
@@ -320,13 +536,9 @@
       </w:sdtPr>
       <w:sdtEndPr>
         <w:rPr>
-          <w:rFonts w:asciiTheme="minorHAnsi" w:eastAsiaTheme="minorHAnsi" w:hAnsiTheme="minorHAnsi" w:cstheme="minorBidi"/>
           <w:b/>
           <w:bCs/>
           <w:noProof/>
-          <w:color w:val="auto"/>
-          <w:sz w:val="22"/>
-          <w:szCs w:val="22"/>
         </w:rPr>
       </w:sdtEndPr>
       <w:sdtContent>
@@ -334,17 +546,20 @@
           <w:pPr>
             <w:pStyle w:val="TOCHeading"/>
           </w:pPr>
+          <w:proofErr w:type="spellStart"/>
           <w:r>
-            <w:t>Contents</w:t>
+            <w:t>Sadržaj</w:t>
           </w:r>
+          <w:proofErr w:type="spellEnd"/>
         </w:p>
         <w:p>
           <w:pPr>
-            <w:pStyle w:val="TOC2"/>
+            <w:pStyle w:val="TOC1"/>
             <w:tabs>
               <w:tab w:val="right" w:leader="dot" w:pos="9016"/>
             </w:tabs>
             <w:rPr>
+              <w:rFonts w:eastAsiaTheme="minorEastAsia"/>
               <w:noProof/>
             </w:rPr>
           </w:pPr>
@@ -357,78 +572,7 @@
           <w:r>
             <w:fldChar w:fldCharType="separate"/>
           </w:r>
-          <w:hyperlink w:anchor="_Toc214112354" w:history="1">
-            <w:r>
-              <w:rPr>
-                <w:rStyle w:val="Hyperlink"/>
-                <w:rFonts w:ascii="inherit" w:eastAsia="Times New Roman" w:hAnsi="inherit" w:cs="Times New Roman"/>
-                <w:b/>
-                <w:bCs/>
-                <w:noProof/>
-              </w:rPr>
-              <w:t>Introvert, Extrovert &amp; Ambivert Classification</w:t>
-            </w:r>
-            <w:r>
-              <w:rPr>
-                <w:noProof/>
-                <w:webHidden/>
-              </w:rPr>
-              <w:tab/>
-            </w:r>
-            <w:r>
-              <w:rPr>
-                <w:noProof/>
-                <w:webHidden/>
-              </w:rPr>
-              <w:fldChar w:fldCharType="begin"/>
-            </w:r>
-            <w:r>
-              <w:rPr>
-                <w:noProof/>
-                <w:webHidden/>
-              </w:rPr>
-              <w:instrText xml:space="preserve"> PAGEREF _Toc214112354 \h </w:instrText>
-            </w:r>
-            <w:r>
-              <w:rPr>
-                <w:noProof/>
-                <w:webHidden/>
-              </w:rPr>
-            </w:r>
-            <w:r>
-              <w:rPr>
-                <w:noProof/>
-                <w:webHidden/>
-              </w:rPr>
-              <w:fldChar w:fldCharType="separate"/>
-            </w:r>
-            <w:r>
-              <w:rPr>
-                <w:noProof/>
-                <w:webHidden/>
-              </w:rPr>
-              <w:t>1</w:t>
-            </w:r>
-            <w:r>
-              <w:rPr>
-                <w:noProof/>
-                <w:webHidden/>
-              </w:rPr>
-              <w:fldChar w:fldCharType="end"/>
-            </w:r>
-          </w:hyperlink>
-        </w:p>
-        <w:p>
-          <w:pPr>
-            <w:pStyle w:val="TOC1"/>
-            <w:tabs>
-              <w:tab w:val="right" w:leader="dot" w:pos="9016"/>
-            </w:tabs>
-            <w:rPr>
-              <w:noProof/>
-            </w:rPr>
-          </w:pPr>
-          <w:hyperlink w:anchor="_Toc214112355" w:history="1">
+          <w:hyperlink w:anchor="_Toc214121739" w:history="1">
             <w:r>
               <w:rPr>
                 <w:rStyle w:val="Hyperlink"/>
@@ -455,7 +599,7 @@
                 <w:noProof/>
                 <w:webHidden/>
               </w:rPr>
-              <w:instrText xml:space="preserve"> PAGEREF _Toc214112355 \h </w:instrText>
+              <w:instrText xml:space="preserve"> PAGEREF _Toc214121739 \h </w:instrText>
             </w:r>
             <w:r>
               <w:rPr>
@@ -493,10 +637,11 @@
               <w:tab w:val="right" w:leader="dot" w:pos="9016"/>
             </w:tabs>
             <w:rPr>
+              <w:rFonts w:eastAsiaTheme="minorEastAsia"/>
               <w:noProof/>
             </w:rPr>
           </w:pPr>
-          <w:hyperlink w:anchor="_Toc214112356" w:history="1">
+          <w:hyperlink w:anchor="_Toc214121740" w:history="1">
             <w:r>
               <w:rPr>
                 <w:rStyle w:val="Hyperlink"/>
@@ -523,7 +668,7 @@
                 <w:noProof/>
                 <w:webHidden/>
               </w:rPr>
-              <w:instrText xml:space="preserve"> PAGEREF _Toc214112356 \h </w:instrText>
+              <w:instrText xml:space="preserve"> PAGEREF _Toc214121740 \h </w:instrText>
             </w:r>
             <w:r>
               <w:rPr>
@@ -561,10 +706,11 @@
               <w:tab w:val="right" w:leader="dot" w:pos="9016"/>
             </w:tabs>
             <w:rPr>
+              <w:rFonts w:eastAsiaTheme="minorEastAsia"/>
               <w:noProof/>
             </w:rPr>
           </w:pPr>
-          <w:hyperlink w:anchor="_Toc214112357" w:history="1">
+          <w:hyperlink w:anchor="_Toc214121741" w:history="1">
             <w:r>
               <w:rPr>
                 <w:rStyle w:val="Hyperlink"/>
@@ -592,7 +738,7 @@
                 <w:noProof/>
                 <w:webHidden/>
               </w:rPr>
-              <w:instrText xml:space="preserve"> PAGEREF _Toc214112357 \h </w:instrText>
+              <w:instrText xml:space="preserve"> PAGEREF _Toc214121741 \h </w:instrText>
             </w:r>
             <w:r>
               <w:rPr>
@@ -612,7 +758,7 @@
                 <w:noProof/>
                 <w:webHidden/>
               </w:rPr>
-              <w:t>6</w:t>
+              <w:t>5</w:t>
             </w:r>
             <w:r>
               <w:rPr>
@@ -630,10 +776,11 @@
               <w:tab w:val="right" w:leader="dot" w:pos="9016"/>
             </w:tabs>
             <w:rPr>
+              <w:rFonts w:eastAsiaTheme="minorEastAsia"/>
               <w:noProof/>
             </w:rPr>
           </w:pPr>
-          <w:hyperlink w:anchor="_Toc214112358" w:history="1">
+          <w:hyperlink w:anchor="_Toc214121742" w:history="1">
             <w:r>
               <w:rPr>
                 <w:rStyle w:val="Hyperlink"/>
@@ -668,7 +815,77 @@
                 <w:noProof/>
                 <w:webHidden/>
               </w:rPr>
-              <w:instrText xml:space="preserve"> PAGEREF _Toc214112358 \h </w:instrText>
+              <w:instrText xml:space="preserve"> PAGEREF _Toc214121742 \h </w:instrText>
+            </w:r>
+            <w:r>
+              <w:rPr>
+                <w:noProof/>
+                <w:webHidden/>
+              </w:rPr>
+            </w:r>
+            <w:r>
+              <w:rPr>
+                <w:noProof/>
+                <w:webHidden/>
+              </w:rPr>
+              <w:fldChar w:fldCharType="separate"/>
+            </w:r>
+            <w:r>
+              <w:rPr>
+                <w:noProof/>
+                <w:webHidden/>
+              </w:rPr>
+              <w:t>5</w:t>
+            </w:r>
+            <w:r>
+              <w:rPr>
+                <w:noProof/>
+                <w:webHidden/>
+              </w:rPr>
+              <w:fldChar w:fldCharType="end"/>
+            </w:r>
+          </w:hyperlink>
+        </w:p>
+        <w:p>
+          <w:pPr>
+            <w:pStyle w:val="TOC2"/>
+            <w:tabs>
+              <w:tab w:val="right" w:leader="dot" w:pos="9016"/>
+            </w:tabs>
+            <w:rPr>
+              <w:rFonts w:eastAsiaTheme="minorEastAsia"/>
+              <w:noProof/>
+            </w:rPr>
+          </w:pPr>
+          <w:hyperlink w:anchor="_Toc214121743" w:history="1">
+            <w:r>
+              <w:rPr>
+                <w:rStyle w:val="Hyperlink"/>
+                <w:noProof/>
+                <w:lang w:val="sr-Latn-RS"/>
+              </w:rPr>
+              <w:t>Opis ostalih promenljivih u skupu podataka</w:t>
+            </w:r>
+            <w:r>
+              <w:rPr>
+                <w:noProof/>
+                <w:webHidden/>
+              </w:rPr>
+              <w:tab/>
+            </w:r>
+            <w:r>
+              <w:rPr>
+                <w:noProof/>
+                <w:webHidden/>
+              </w:rPr>
+              <w:fldChar w:fldCharType="begin"/>
+            </w:r>
+            <w:r>
+              <w:rPr>
+                <w:noProof/>
+                <w:webHidden/>
+              </w:rPr>
+              <w:instrText xml:space="preserve"> PAGEREF _Toc214121743 \h </w:instrText>
             </w:r>
             <w:r>
               <w:rPr>
@@ -859,26 +1076,72 @@
       <w:pPr>
         <w:pStyle w:val="Heading1"/>
       </w:pPr>
-      <w:bookmarkStart w:id="1" w:name="_Toc214112355"/>
+      <w:bookmarkStart w:id="0" w:name="_Toc214121739"/>
       <w:r>
         <w:lastRenderedPageBreak/>
-        <w:t>O projektu</w:t>
-      </w:r>
-      <w:bookmarkEnd w:id="1"/>
-    </w:p>
-    <w:p>
-      <w:pPr>
-        <w:rPr>
-          <w:sz w:val="24"/>
-          <w:szCs w:val="24"/>
-        </w:rPr>
-      </w:pPr>
-      <w:r>
-        <w:rPr>
-          <w:sz w:val="24"/>
-          <w:szCs w:val="24"/>
-        </w:rPr>
-        <w:t xml:space="preserve">Skup podataka pod nazivom </w:t>
+        <w:t xml:space="preserve">O </w:t>
+      </w:r>
+      <w:proofErr w:type="spellStart"/>
+      <w:r>
+        <w:t>projektu</w:t>
+      </w:r>
+      <w:bookmarkEnd w:id="0"/>
+      <w:proofErr w:type="spellEnd"/>
+    </w:p>
+    <w:p>
+      <w:pPr>
+        <w:rPr>
+          <w:sz w:val="24"/>
+          <w:szCs w:val="24"/>
+        </w:rPr>
+      </w:pPr>
+      <w:proofErr w:type="spellStart"/>
+      <w:r>
+        <w:rPr>
+          <w:sz w:val="24"/>
+          <w:szCs w:val="24"/>
+        </w:rPr>
+        <w:t>Skup</w:t>
+      </w:r>
+      <w:proofErr w:type="spellEnd"/>
+      <w:r>
+        <w:rPr>
+          <w:sz w:val="24"/>
+          <w:szCs w:val="24"/>
+        </w:rPr>
+        <w:t xml:space="preserve"> </w:t>
+      </w:r>
+      <w:proofErr w:type="spellStart"/>
+      <w:r>
+        <w:rPr>
+          <w:sz w:val="24"/>
+          <w:szCs w:val="24"/>
+        </w:rPr>
+        <w:t>podataka</w:t>
+      </w:r>
+      <w:proofErr w:type="spellEnd"/>
+      <w:r>
+        <w:rPr>
+          <w:sz w:val="24"/>
+          <w:szCs w:val="24"/>
+        </w:rPr>
+        <w:t xml:space="preserve"> pod </w:t>
+      </w:r>
+      <w:proofErr w:type="spellStart"/>
+      <w:r>
+        <w:rPr>
+          <w:sz w:val="24"/>
+          <w:szCs w:val="24"/>
+        </w:rPr>
+        <w:t>nazivom</w:t>
+      </w:r>
+      <w:proofErr w:type="spellEnd"/>
+      <w:r>
+        <w:rPr>
+          <w:sz w:val="24"/>
+          <w:szCs w:val="24"/>
+        </w:rPr>
+        <w:t xml:space="preserve"> </w:t>
       </w:r>
       <w:r>
         <w:rPr>
@@ -896,23 +1159,673 @@
           <w:sz w:val="24"/>
           <w:szCs w:val="24"/>
         </w:rPr>
-        <w:t xml:space="preserve"> sadrži informacije koje, na osnovu različitih uzetih parametara, omogućavaju uvid u tip ličnosti ispitanika. Nas cilj je da ispitamo povezanost između odabranih parametara i tipa ličnosti, kako bismo napravili što precizniji model koji može predvideti tip ličnosti ispitanika.</w:t>
-      </w:r>
-    </w:p>
-    <w:p>
-      <w:pPr>
-        <w:rPr>
-          <w:sz w:val="24"/>
-          <w:szCs w:val="24"/>
-        </w:rPr>
-      </w:pPr>
-      <w:r>
-        <w:rPr>
-          <w:sz w:val="24"/>
-          <w:szCs w:val="24"/>
-        </w:rPr>
-        <w:t xml:space="preserve">Ciljna promenljiva, ciju vrednost je model potrebno predvideti na osnovu zavisnih parametara je </w:t>
-      </w:r>
+        <w:t xml:space="preserve"> </w:t>
+      </w:r>
+      <w:proofErr w:type="spellStart"/>
+      <w:r>
+        <w:rPr>
+          <w:sz w:val="24"/>
+          <w:szCs w:val="24"/>
+        </w:rPr>
+        <w:t>sadrži</w:t>
+      </w:r>
+      <w:proofErr w:type="spellEnd"/>
+      <w:r>
+        <w:rPr>
+          <w:sz w:val="24"/>
+          <w:szCs w:val="24"/>
+        </w:rPr>
+        <w:t xml:space="preserve"> </w:t>
+      </w:r>
+      <w:proofErr w:type="spellStart"/>
+      <w:r>
+        <w:rPr>
+          <w:sz w:val="24"/>
+          <w:szCs w:val="24"/>
+        </w:rPr>
+        <w:t>informacije</w:t>
+      </w:r>
+      <w:proofErr w:type="spellEnd"/>
+      <w:r>
+        <w:rPr>
+          <w:sz w:val="24"/>
+          <w:szCs w:val="24"/>
+        </w:rPr>
+        <w:t xml:space="preserve"> </w:t>
+      </w:r>
+      <w:proofErr w:type="spellStart"/>
+      <w:r>
+        <w:rPr>
+          <w:sz w:val="24"/>
+          <w:szCs w:val="24"/>
+        </w:rPr>
+        <w:t>koje</w:t>
+      </w:r>
+      <w:proofErr w:type="spellEnd"/>
+      <w:r>
+        <w:rPr>
+          <w:sz w:val="24"/>
+          <w:szCs w:val="24"/>
+        </w:rPr>
+        <w:t xml:space="preserve">, </w:t>
+      </w:r>
+      <w:proofErr w:type="spellStart"/>
+      <w:r>
+        <w:rPr>
+          <w:sz w:val="24"/>
+          <w:szCs w:val="24"/>
+        </w:rPr>
+        <w:t>na</w:t>
+      </w:r>
+      <w:proofErr w:type="spellEnd"/>
+      <w:r>
+        <w:rPr>
+          <w:sz w:val="24"/>
+          <w:szCs w:val="24"/>
+        </w:rPr>
+        <w:t xml:space="preserve"> </w:t>
+      </w:r>
+      <w:proofErr w:type="spellStart"/>
+      <w:r>
+        <w:rPr>
+          <w:sz w:val="24"/>
+          <w:szCs w:val="24"/>
+        </w:rPr>
+        <w:t>osnovu</w:t>
+      </w:r>
+      <w:proofErr w:type="spellEnd"/>
+      <w:r>
+        <w:rPr>
+          <w:sz w:val="24"/>
+          <w:szCs w:val="24"/>
+        </w:rPr>
+        <w:t xml:space="preserve"> </w:t>
+      </w:r>
+      <w:proofErr w:type="spellStart"/>
+      <w:r>
+        <w:rPr>
+          <w:sz w:val="24"/>
+          <w:szCs w:val="24"/>
+        </w:rPr>
+        <w:t>različitih</w:t>
+      </w:r>
+      <w:proofErr w:type="spellEnd"/>
+      <w:r>
+        <w:rPr>
+          <w:sz w:val="24"/>
+          <w:szCs w:val="24"/>
+        </w:rPr>
+        <w:t xml:space="preserve"> </w:t>
+      </w:r>
+      <w:proofErr w:type="spellStart"/>
+      <w:r>
+        <w:rPr>
+          <w:sz w:val="24"/>
+          <w:szCs w:val="24"/>
+        </w:rPr>
+        <w:t>uzetih</w:t>
+      </w:r>
+      <w:proofErr w:type="spellEnd"/>
+      <w:r>
+        <w:rPr>
+          <w:sz w:val="24"/>
+          <w:szCs w:val="24"/>
+        </w:rPr>
+        <w:t xml:space="preserve"> </w:t>
+      </w:r>
+      <w:proofErr w:type="spellStart"/>
+      <w:r>
+        <w:rPr>
+          <w:sz w:val="24"/>
+          <w:szCs w:val="24"/>
+        </w:rPr>
+        <w:t>parametara</w:t>
+      </w:r>
+      <w:proofErr w:type="spellEnd"/>
+      <w:r>
+        <w:rPr>
+          <w:sz w:val="24"/>
+          <w:szCs w:val="24"/>
+        </w:rPr>
+        <w:t xml:space="preserve">, </w:t>
+      </w:r>
+      <w:proofErr w:type="spellStart"/>
+      <w:r>
+        <w:rPr>
+          <w:sz w:val="24"/>
+          <w:szCs w:val="24"/>
+        </w:rPr>
+        <w:t>omogućavaju</w:t>
+      </w:r>
+      <w:proofErr w:type="spellEnd"/>
+      <w:r>
+        <w:rPr>
+          <w:sz w:val="24"/>
+          <w:szCs w:val="24"/>
+        </w:rPr>
+        <w:t xml:space="preserve"> </w:t>
+      </w:r>
+      <w:proofErr w:type="spellStart"/>
+      <w:r>
+        <w:rPr>
+          <w:sz w:val="24"/>
+          <w:szCs w:val="24"/>
+        </w:rPr>
+        <w:t>uvid</w:t>
+      </w:r>
+      <w:proofErr w:type="spellEnd"/>
+      <w:r>
+        <w:rPr>
+          <w:sz w:val="24"/>
+          <w:szCs w:val="24"/>
+        </w:rPr>
+        <w:t xml:space="preserve"> u tip </w:t>
+      </w:r>
+      <w:proofErr w:type="spellStart"/>
+      <w:r>
+        <w:rPr>
+          <w:sz w:val="24"/>
+          <w:szCs w:val="24"/>
+        </w:rPr>
+        <w:t>ličnosti</w:t>
+      </w:r>
+      <w:proofErr w:type="spellEnd"/>
+      <w:r>
+        <w:rPr>
+          <w:sz w:val="24"/>
+          <w:szCs w:val="24"/>
+        </w:rPr>
+        <w:t xml:space="preserve"> </w:t>
+      </w:r>
+      <w:proofErr w:type="spellStart"/>
+      <w:r>
+        <w:rPr>
+          <w:sz w:val="24"/>
+          <w:szCs w:val="24"/>
+        </w:rPr>
+        <w:t>ispitanika</w:t>
+      </w:r>
+      <w:proofErr w:type="spellEnd"/>
+      <w:r>
+        <w:rPr>
+          <w:sz w:val="24"/>
+          <w:szCs w:val="24"/>
+        </w:rPr>
+        <w:t xml:space="preserve">. </w:t>
+      </w:r>
+      <w:proofErr w:type="spellStart"/>
+      <w:r>
+        <w:rPr>
+          <w:sz w:val="24"/>
+          <w:szCs w:val="24"/>
+        </w:rPr>
+        <w:t>Nas</w:t>
+      </w:r>
+      <w:proofErr w:type="spellEnd"/>
+      <w:r>
+        <w:rPr>
+          <w:sz w:val="24"/>
+          <w:szCs w:val="24"/>
+        </w:rPr>
+        <w:t xml:space="preserve"> </w:t>
+      </w:r>
+      <w:proofErr w:type="spellStart"/>
+      <w:r>
+        <w:rPr>
+          <w:sz w:val="24"/>
+          <w:szCs w:val="24"/>
+        </w:rPr>
+        <w:t>cilj</w:t>
+      </w:r>
+      <w:proofErr w:type="spellEnd"/>
+      <w:r>
+        <w:rPr>
+          <w:sz w:val="24"/>
+          <w:szCs w:val="24"/>
+        </w:rPr>
+        <w:t xml:space="preserve"> je da </w:t>
+      </w:r>
+      <w:proofErr w:type="spellStart"/>
+      <w:r>
+        <w:rPr>
+          <w:sz w:val="24"/>
+          <w:szCs w:val="24"/>
+        </w:rPr>
+        <w:t>ispitamo</w:t>
+      </w:r>
+      <w:proofErr w:type="spellEnd"/>
+      <w:r>
+        <w:rPr>
+          <w:sz w:val="24"/>
+          <w:szCs w:val="24"/>
+        </w:rPr>
+        <w:t xml:space="preserve"> </w:t>
+      </w:r>
+      <w:proofErr w:type="spellStart"/>
+      <w:r>
+        <w:rPr>
+          <w:sz w:val="24"/>
+          <w:szCs w:val="24"/>
+        </w:rPr>
+        <w:t>povezanost</w:t>
+      </w:r>
+      <w:proofErr w:type="spellEnd"/>
+      <w:r>
+        <w:rPr>
+          <w:sz w:val="24"/>
+          <w:szCs w:val="24"/>
+        </w:rPr>
+        <w:t xml:space="preserve"> </w:t>
+      </w:r>
+      <w:proofErr w:type="spellStart"/>
+      <w:r>
+        <w:rPr>
+          <w:sz w:val="24"/>
+          <w:szCs w:val="24"/>
+        </w:rPr>
+        <w:t>između</w:t>
+      </w:r>
+      <w:proofErr w:type="spellEnd"/>
+      <w:r>
+        <w:rPr>
+          <w:sz w:val="24"/>
+          <w:szCs w:val="24"/>
+        </w:rPr>
+        <w:t xml:space="preserve"> </w:t>
+      </w:r>
+      <w:proofErr w:type="spellStart"/>
+      <w:r>
+        <w:rPr>
+          <w:sz w:val="24"/>
+          <w:szCs w:val="24"/>
+        </w:rPr>
+        <w:t>odabranih</w:t>
+      </w:r>
+      <w:proofErr w:type="spellEnd"/>
+      <w:r>
+        <w:rPr>
+          <w:sz w:val="24"/>
+          <w:szCs w:val="24"/>
+        </w:rPr>
+        <w:t xml:space="preserve"> </w:t>
+      </w:r>
+      <w:proofErr w:type="spellStart"/>
+      <w:r>
+        <w:rPr>
+          <w:sz w:val="24"/>
+          <w:szCs w:val="24"/>
+        </w:rPr>
+        <w:t>parametara</w:t>
+      </w:r>
+      <w:proofErr w:type="spellEnd"/>
+      <w:r>
+        <w:rPr>
+          <w:sz w:val="24"/>
+          <w:szCs w:val="24"/>
+        </w:rPr>
+        <w:t xml:space="preserve"> </w:t>
+      </w:r>
+      <w:proofErr w:type="spellStart"/>
+      <w:r>
+        <w:rPr>
+          <w:sz w:val="24"/>
+          <w:szCs w:val="24"/>
+        </w:rPr>
+        <w:t>i</w:t>
+      </w:r>
+      <w:proofErr w:type="spellEnd"/>
+      <w:r>
+        <w:rPr>
+          <w:sz w:val="24"/>
+          <w:szCs w:val="24"/>
+        </w:rPr>
+        <w:t xml:space="preserve"> </w:t>
+      </w:r>
+      <w:proofErr w:type="spellStart"/>
+      <w:r>
+        <w:rPr>
+          <w:sz w:val="24"/>
+          <w:szCs w:val="24"/>
+        </w:rPr>
+        <w:t>tipa</w:t>
+      </w:r>
+      <w:proofErr w:type="spellEnd"/>
+      <w:r>
+        <w:rPr>
+          <w:sz w:val="24"/>
+          <w:szCs w:val="24"/>
+        </w:rPr>
+        <w:t xml:space="preserve"> </w:t>
+      </w:r>
+      <w:proofErr w:type="spellStart"/>
+      <w:r>
+        <w:rPr>
+          <w:sz w:val="24"/>
+          <w:szCs w:val="24"/>
+        </w:rPr>
+        <w:t>ličnosti</w:t>
+      </w:r>
+      <w:proofErr w:type="spellEnd"/>
+      <w:r>
+        <w:rPr>
+          <w:sz w:val="24"/>
+          <w:szCs w:val="24"/>
+        </w:rPr>
+        <w:t xml:space="preserve">, </w:t>
+      </w:r>
+      <w:proofErr w:type="spellStart"/>
+      <w:r>
+        <w:rPr>
+          <w:sz w:val="24"/>
+          <w:szCs w:val="24"/>
+        </w:rPr>
+        <w:t>kako</w:t>
+      </w:r>
+      <w:proofErr w:type="spellEnd"/>
+      <w:r>
+        <w:rPr>
+          <w:sz w:val="24"/>
+          <w:szCs w:val="24"/>
+        </w:rPr>
+        <w:t xml:space="preserve"> </w:t>
+      </w:r>
+      <w:proofErr w:type="spellStart"/>
+      <w:r>
+        <w:rPr>
+          <w:sz w:val="24"/>
+          <w:szCs w:val="24"/>
+        </w:rPr>
+        <w:t>bismo</w:t>
+      </w:r>
+      <w:proofErr w:type="spellEnd"/>
+      <w:r>
+        <w:rPr>
+          <w:sz w:val="24"/>
+          <w:szCs w:val="24"/>
+        </w:rPr>
+        <w:t xml:space="preserve"> </w:t>
+      </w:r>
+      <w:proofErr w:type="spellStart"/>
+      <w:r>
+        <w:rPr>
+          <w:sz w:val="24"/>
+          <w:szCs w:val="24"/>
+        </w:rPr>
+        <w:t>napravili</w:t>
+      </w:r>
+      <w:proofErr w:type="spellEnd"/>
+      <w:r>
+        <w:rPr>
+          <w:sz w:val="24"/>
+          <w:szCs w:val="24"/>
+        </w:rPr>
+        <w:t xml:space="preserve"> </w:t>
+      </w:r>
+      <w:proofErr w:type="spellStart"/>
+      <w:r>
+        <w:rPr>
+          <w:sz w:val="24"/>
+          <w:szCs w:val="24"/>
+        </w:rPr>
+        <w:t>što</w:t>
+      </w:r>
+      <w:proofErr w:type="spellEnd"/>
+      <w:r>
+        <w:rPr>
+          <w:sz w:val="24"/>
+          <w:szCs w:val="24"/>
+        </w:rPr>
+        <w:t xml:space="preserve"> </w:t>
+      </w:r>
+      <w:proofErr w:type="spellStart"/>
+      <w:r>
+        <w:rPr>
+          <w:sz w:val="24"/>
+          <w:szCs w:val="24"/>
+        </w:rPr>
+        <w:t>precizniji</w:t>
+      </w:r>
+      <w:proofErr w:type="spellEnd"/>
+      <w:r>
+        <w:rPr>
+          <w:sz w:val="24"/>
+          <w:szCs w:val="24"/>
+        </w:rPr>
+        <w:t xml:space="preserve"> model koji </w:t>
+      </w:r>
+      <w:proofErr w:type="spellStart"/>
+      <w:r>
+        <w:rPr>
+          <w:sz w:val="24"/>
+          <w:szCs w:val="24"/>
+        </w:rPr>
+        <w:t>može</w:t>
+      </w:r>
+      <w:proofErr w:type="spellEnd"/>
+      <w:r>
+        <w:rPr>
+          <w:sz w:val="24"/>
+          <w:szCs w:val="24"/>
+        </w:rPr>
+        <w:t xml:space="preserve"> </w:t>
+      </w:r>
+      <w:proofErr w:type="spellStart"/>
+      <w:r>
+        <w:rPr>
+          <w:sz w:val="24"/>
+          <w:szCs w:val="24"/>
+        </w:rPr>
+        <w:t>predvideti</w:t>
+      </w:r>
+      <w:proofErr w:type="spellEnd"/>
+      <w:r>
+        <w:rPr>
+          <w:sz w:val="24"/>
+          <w:szCs w:val="24"/>
+        </w:rPr>
+        <w:t xml:space="preserve"> tip </w:t>
+      </w:r>
+      <w:proofErr w:type="spellStart"/>
+      <w:r>
+        <w:rPr>
+          <w:sz w:val="24"/>
+          <w:szCs w:val="24"/>
+        </w:rPr>
+        <w:t>ličnosti</w:t>
+      </w:r>
+      <w:proofErr w:type="spellEnd"/>
+      <w:r>
+        <w:rPr>
+          <w:sz w:val="24"/>
+          <w:szCs w:val="24"/>
+        </w:rPr>
+        <w:t xml:space="preserve"> </w:t>
+      </w:r>
+      <w:proofErr w:type="spellStart"/>
+      <w:r>
+        <w:rPr>
+          <w:sz w:val="24"/>
+          <w:szCs w:val="24"/>
+        </w:rPr>
+        <w:t>ispitanika</w:t>
+      </w:r>
+      <w:proofErr w:type="spellEnd"/>
+      <w:r>
+        <w:rPr>
+          <w:sz w:val="24"/>
+          <w:szCs w:val="24"/>
+        </w:rPr>
+        <w:t>.</w:t>
+      </w:r>
+    </w:p>
+    <w:p>
+      <w:pPr>
+        <w:rPr>
+          <w:sz w:val="24"/>
+          <w:szCs w:val="24"/>
+        </w:rPr>
+      </w:pPr>
+      <w:proofErr w:type="spellStart"/>
+      <w:r>
+        <w:rPr>
+          <w:sz w:val="24"/>
+          <w:szCs w:val="24"/>
+        </w:rPr>
+        <w:t>Ciljna</w:t>
+      </w:r>
+      <w:proofErr w:type="spellEnd"/>
+      <w:r>
+        <w:rPr>
+          <w:sz w:val="24"/>
+          <w:szCs w:val="24"/>
+        </w:rPr>
+        <w:t xml:space="preserve"> </w:t>
+      </w:r>
+      <w:proofErr w:type="spellStart"/>
+      <w:r>
+        <w:rPr>
+          <w:sz w:val="24"/>
+          <w:szCs w:val="24"/>
+        </w:rPr>
+        <w:t>promenljiva</w:t>
+      </w:r>
+      <w:proofErr w:type="spellEnd"/>
+      <w:r>
+        <w:rPr>
+          <w:sz w:val="24"/>
+          <w:szCs w:val="24"/>
+        </w:rPr>
+        <w:t xml:space="preserve">, </w:t>
+      </w:r>
+      <w:proofErr w:type="spellStart"/>
+      <w:r>
+        <w:rPr>
+          <w:sz w:val="24"/>
+          <w:szCs w:val="24"/>
+        </w:rPr>
+        <w:t>ciju</w:t>
+      </w:r>
+      <w:proofErr w:type="spellEnd"/>
+      <w:r>
+        <w:rPr>
+          <w:sz w:val="24"/>
+          <w:szCs w:val="24"/>
+        </w:rPr>
+        <w:t xml:space="preserve"> </w:t>
+      </w:r>
+      <w:proofErr w:type="spellStart"/>
+      <w:r>
+        <w:rPr>
+          <w:sz w:val="24"/>
+          <w:szCs w:val="24"/>
+        </w:rPr>
+        <w:t>vrednost</w:t>
+      </w:r>
+      <w:proofErr w:type="spellEnd"/>
+      <w:r>
+        <w:rPr>
+          <w:sz w:val="24"/>
+          <w:szCs w:val="24"/>
+        </w:rPr>
+        <w:t xml:space="preserve"> je model </w:t>
+      </w:r>
+      <w:proofErr w:type="spellStart"/>
+      <w:r>
+        <w:rPr>
+          <w:sz w:val="24"/>
+          <w:szCs w:val="24"/>
+        </w:rPr>
+        <w:t>potrebno</w:t>
+      </w:r>
+      <w:proofErr w:type="spellEnd"/>
+      <w:r>
+        <w:rPr>
+          <w:sz w:val="24"/>
+          <w:szCs w:val="24"/>
+        </w:rPr>
+        <w:t xml:space="preserve"> </w:t>
+      </w:r>
+      <w:proofErr w:type="spellStart"/>
+      <w:r>
+        <w:rPr>
+          <w:sz w:val="24"/>
+          <w:szCs w:val="24"/>
+        </w:rPr>
+        <w:t>predvideti</w:t>
+      </w:r>
+      <w:proofErr w:type="spellEnd"/>
+      <w:r>
+        <w:rPr>
+          <w:sz w:val="24"/>
+          <w:szCs w:val="24"/>
+        </w:rPr>
+        <w:t xml:space="preserve"> </w:t>
+      </w:r>
+      <w:proofErr w:type="spellStart"/>
+      <w:r>
+        <w:rPr>
+          <w:sz w:val="24"/>
+          <w:szCs w:val="24"/>
+        </w:rPr>
+        <w:t>na</w:t>
+      </w:r>
+      <w:proofErr w:type="spellEnd"/>
+      <w:r>
+        <w:rPr>
+          <w:sz w:val="24"/>
+          <w:szCs w:val="24"/>
+        </w:rPr>
+        <w:t xml:space="preserve"> </w:t>
+      </w:r>
+      <w:proofErr w:type="spellStart"/>
+      <w:r>
+        <w:rPr>
+          <w:sz w:val="24"/>
+          <w:szCs w:val="24"/>
+        </w:rPr>
+        <w:t>osnovu</w:t>
+      </w:r>
+      <w:proofErr w:type="spellEnd"/>
+      <w:r>
+        <w:rPr>
+          <w:sz w:val="24"/>
+          <w:szCs w:val="24"/>
+        </w:rPr>
+        <w:t xml:space="preserve"> </w:t>
+      </w:r>
+      <w:proofErr w:type="spellStart"/>
+      <w:r>
+        <w:rPr>
+          <w:sz w:val="24"/>
+          <w:szCs w:val="24"/>
+        </w:rPr>
+        <w:t>zavisnih</w:t>
+      </w:r>
+      <w:proofErr w:type="spellEnd"/>
+      <w:r>
+        <w:rPr>
+          <w:sz w:val="24"/>
+          <w:szCs w:val="24"/>
+        </w:rPr>
+        <w:t xml:space="preserve"> </w:t>
+      </w:r>
+      <w:proofErr w:type="spellStart"/>
+      <w:r>
+        <w:rPr>
+          <w:sz w:val="24"/>
+          <w:szCs w:val="24"/>
+        </w:rPr>
+        <w:t>parametara</w:t>
+      </w:r>
+      <w:proofErr w:type="spellEnd"/>
+      <w:r>
+        <w:rPr>
+          <w:sz w:val="24"/>
+          <w:szCs w:val="24"/>
+        </w:rPr>
+        <w:t xml:space="preserve"> je </w:t>
+      </w:r>
+      <w:proofErr w:type="spellStart"/>
       <w:r>
         <w:rPr>
           <w:b/>
@@ -924,6 +1837,7 @@
         </w:rPr>
         <w:t>personality_type</w:t>
       </w:r>
+      <w:proofErr w:type="spellEnd"/>
       <w:r>
         <w:rPr>
           <w:sz w:val="24"/>
@@ -944,7 +1858,103 @@
           <w:sz w:val="24"/>
           <w:szCs w:val="24"/>
         </w:rPr>
-        <w:t xml:space="preserve">Za potrebe analize podataka koristicemo programski jezik </w:t>
+        <w:t xml:space="preserve">Za </w:t>
+      </w:r>
+      <w:proofErr w:type="spellStart"/>
+      <w:r>
+        <w:rPr>
+          <w:sz w:val="24"/>
+          <w:szCs w:val="24"/>
+        </w:rPr>
+        <w:t>potrebe</w:t>
+      </w:r>
+      <w:proofErr w:type="spellEnd"/>
+      <w:r>
+        <w:rPr>
+          <w:sz w:val="24"/>
+          <w:szCs w:val="24"/>
+        </w:rPr>
+        <w:t xml:space="preserve"> </w:t>
+      </w:r>
+      <w:proofErr w:type="spellStart"/>
+      <w:r>
+        <w:rPr>
+          <w:sz w:val="24"/>
+          <w:szCs w:val="24"/>
+        </w:rPr>
+        <w:t>analize</w:t>
+      </w:r>
+      <w:proofErr w:type="spellEnd"/>
+      <w:r>
+        <w:rPr>
+          <w:sz w:val="24"/>
+          <w:szCs w:val="24"/>
+        </w:rPr>
+        <w:t xml:space="preserve"> </w:t>
+      </w:r>
+      <w:proofErr w:type="spellStart"/>
+      <w:r>
+        <w:rPr>
+          <w:sz w:val="24"/>
+          <w:szCs w:val="24"/>
+        </w:rPr>
+        <w:t>podataka</w:t>
+      </w:r>
+      <w:proofErr w:type="spellEnd"/>
+      <w:r>
+        <w:rPr>
+          <w:sz w:val="24"/>
+          <w:szCs w:val="24"/>
+        </w:rPr>
+        <w:t xml:space="preserve"> </w:t>
+      </w:r>
+      <w:proofErr w:type="spellStart"/>
+      <w:r>
+        <w:rPr>
+          <w:sz w:val="24"/>
+          <w:szCs w:val="24"/>
+        </w:rPr>
+        <w:t>koristicemo</w:t>
+      </w:r>
+      <w:proofErr w:type="spellEnd"/>
+      <w:r>
+        <w:rPr>
+          <w:sz w:val="24"/>
+          <w:szCs w:val="24"/>
+        </w:rPr>
+        <w:t xml:space="preserve"> </w:t>
+      </w:r>
+      <w:proofErr w:type="spellStart"/>
+      <w:r>
+        <w:rPr>
+          <w:sz w:val="24"/>
+          <w:szCs w:val="24"/>
+        </w:rPr>
+        <w:t>programski</w:t>
+      </w:r>
+      <w:proofErr w:type="spellEnd"/>
+      <w:r>
+        <w:rPr>
+          <w:sz w:val="24"/>
+          <w:szCs w:val="24"/>
+        </w:rPr>
+        <w:t xml:space="preserve"> </w:t>
+      </w:r>
+      <w:proofErr w:type="spellStart"/>
+      <w:r>
+        <w:rPr>
+          <w:sz w:val="24"/>
+          <w:szCs w:val="24"/>
+        </w:rPr>
+        <w:t>jezik</w:t>
+      </w:r>
+      <w:proofErr w:type="spellEnd"/>
+      <w:r>
+        <w:rPr>
+          <w:sz w:val="24"/>
+          <w:szCs w:val="24"/>
+        </w:rPr>
+        <w:t xml:space="preserve"> </w:t>
       </w:r>
       <w:r>
         <w:rPr>
@@ -962,27 +1972,154 @@
           <w:sz w:val="24"/>
           <w:szCs w:val="24"/>
         </w:rPr>
-        <w:t xml:space="preserve"> i biblioteke koje on nudi.</w:t>
+        <w:t xml:space="preserve"> </w:t>
+      </w:r>
+      <w:proofErr w:type="spellStart"/>
+      <w:r>
+        <w:rPr>
+          <w:sz w:val="24"/>
+          <w:szCs w:val="24"/>
+        </w:rPr>
+        <w:t>i</w:t>
+      </w:r>
+      <w:proofErr w:type="spellEnd"/>
+      <w:r>
+        <w:rPr>
+          <w:sz w:val="24"/>
+          <w:szCs w:val="24"/>
+        </w:rPr>
+        <w:t xml:space="preserve"> </w:t>
+      </w:r>
+      <w:proofErr w:type="spellStart"/>
+      <w:r>
+        <w:rPr>
+          <w:sz w:val="24"/>
+          <w:szCs w:val="24"/>
+        </w:rPr>
+        <w:t>biblioteke</w:t>
+      </w:r>
+      <w:proofErr w:type="spellEnd"/>
+      <w:r>
+        <w:rPr>
+          <w:sz w:val="24"/>
+          <w:szCs w:val="24"/>
+        </w:rPr>
+        <w:t xml:space="preserve"> </w:t>
+      </w:r>
+      <w:proofErr w:type="spellStart"/>
+      <w:r>
+        <w:rPr>
+          <w:sz w:val="24"/>
+          <w:szCs w:val="24"/>
+        </w:rPr>
+        <w:t>koje</w:t>
+      </w:r>
+      <w:proofErr w:type="spellEnd"/>
+      <w:r>
+        <w:rPr>
+          <w:sz w:val="24"/>
+          <w:szCs w:val="24"/>
+        </w:rPr>
+        <w:t xml:space="preserve"> on </w:t>
+      </w:r>
+      <w:proofErr w:type="spellStart"/>
+      <w:r>
+        <w:rPr>
+          <w:sz w:val="24"/>
+          <w:szCs w:val="24"/>
+        </w:rPr>
+        <w:t>nudi</w:t>
+      </w:r>
+      <w:proofErr w:type="spellEnd"/>
+      <w:r>
+        <w:rPr>
+          <w:sz w:val="24"/>
+          <w:szCs w:val="24"/>
+        </w:rPr>
+        <w:t>.</w:t>
       </w:r>
     </w:p>
     <w:p>
       <w:pPr>
         <w:pStyle w:val="Heading1"/>
       </w:pPr>
-      <w:bookmarkStart w:id="2" w:name="_Toc214112356"/>
-      <w:r>
-        <w:t>Analiza skupa podataka</w:t>
-      </w:r>
-      <w:bookmarkEnd w:id="2"/>
-    </w:p>
-    <w:p>
-      <w:pPr>
-        <w:rPr>
-          <w:lang w:val="sr-Latn-RS"/>
-        </w:rPr>
-      </w:pPr>
-      <w:r>
-        <w:t>Prvi korak u analizi skupa podataka je njegovo u</w:t>
+      <w:bookmarkStart w:id="1" w:name="_Toc214121740"/>
+      <w:proofErr w:type="spellStart"/>
+      <w:r>
+        <w:t>Analiza</w:t>
+      </w:r>
+      <w:proofErr w:type="spellEnd"/>
+      <w:r>
+        <w:t xml:space="preserve"> </w:t>
+      </w:r>
+      <w:proofErr w:type="spellStart"/>
+      <w:r>
+        <w:t>skupa</w:t>
+      </w:r>
+      <w:proofErr w:type="spellEnd"/>
+      <w:r>
+        <w:t xml:space="preserve"> </w:t>
+      </w:r>
+      <w:proofErr w:type="spellStart"/>
+      <w:r>
+        <w:t>podataka</w:t>
+      </w:r>
+      <w:bookmarkEnd w:id="1"/>
+      <w:proofErr w:type="spellEnd"/>
+    </w:p>
+    <w:p>
+      <w:pPr>
+        <w:rPr>
+          <w:lang w:val="sr-Latn-RS"/>
+        </w:rPr>
+      </w:pPr>
+      <w:proofErr w:type="spellStart"/>
+      <w:r>
+        <w:t>Prvi</w:t>
+      </w:r>
+      <w:proofErr w:type="spellEnd"/>
+      <w:r>
+        <w:t xml:space="preserve"> </w:t>
+      </w:r>
+      <w:proofErr w:type="spellStart"/>
+      <w:r>
+        <w:t>korak</w:t>
+      </w:r>
+      <w:proofErr w:type="spellEnd"/>
+      <w:r>
+        <w:t xml:space="preserve"> u </w:t>
+      </w:r>
+      <w:proofErr w:type="spellStart"/>
+      <w:r>
+        <w:t>analizi</w:t>
+      </w:r>
+      <w:proofErr w:type="spellEnd"/>
+      <w:r>
+        <w:t xml:space="preserve"> </w:t>
+      </w:r>
+      <w:proofErr w:type="spellStart"/>
+      <w:r>
+        <w:t>skupa</w:t>
+      </w:r>
+      <w:proofErr w:type="spellEnd"/>
+      <w:r>
+        <w:t xml:space="preserve"> </w:t>
+      </w:r>
+      <w:proofErr w:type="spellStart"/>
+      <w:r>
+        <w:t>podataka</w:t>
+      </w:r>
+      <w:proofErr w:type="spellEnd"/>
+      <w:r>
+        <w:t xml:space="preserve"> je </w:t>
+      </w:r>
+      <w:proofErr w:type="spellStart"/>
+      <w:r>
+        <w:t>njegovo</w:t>
+      </w:r>
+      <w:proofErr w:type="spellEnd"/>
+      <w:r>
+        <w:t xml:space="preserve"> u</w:t>
       </w:r>
       <w:r>
         <w:rPr>
@@ -1048,6 +2185,7 @@
       </w:pPr>
       <w:r>
         <w:rPr>
+          <w:noProof/>
           <w:lang w:val="sr-Latn-RS"/>
         </w:rPr>
         <w:drawing>
@@ -1119,6 +2257,7 @@
     <w:p>
       <w:r>
         <w:rPr>
+          <w:noProof/>
           <w:lang w:val="sr-Latn-RS"/>
         </w:rPr>
         <w:drawing>
@@ -1228,6 +2367,7 @@
       </w:pPr>
       <w:r>
         <w:rPr>
+          <w:noProof/>
           <w:lang w:val="sr-Latn-RS"/>
         </w:rPr>
         <w:drawing>
@@ -1311,6 +2451,7 @@
       </w:pPr>
       <w:r>
         <w:rPr>
+          <w:noProof/>
           <w:lang w:val="sr-Latn-RS"/>
         </w:rPr>
         <w:drawing>
@@ -1413,7 +2554,23 @@
         <w:t>Ciljna promenljiva je kategorijska promenjiva personality</w:t>
       </w:r>
       <w:r>
-        <w:t xml:space="preserve">_tyoe i </w:t>
+        <w:t>_</w:t>
+      </w:r>
+      <w:proofErr w:type="spellStart"/>
+      <w:r>
+        <w:t>tyoe</w:t>
+      </w:r>
+      <w:proofErr w:type="spellEnd"/>
+      <w:r>
+        <w:t xml:space="preserve"> </w:t>
+      </w:r>
+      <w:proofErr w:type="spellStart"/>
+      <w:r>
+        <w:t>i</w:t>
+      </w:r>
+      <w:proofErr w:type="spellEnd"/>
+      <w:r>
+        <w:t xml:space="preserve"> </w:t>
       </w:r>
       <w:r>
         <w:rPr>
@@ -1455,8 +2612,37 @@
         </w:rPr>
       </w:pPr>
       <w:r>
-        <w:t>U skupu podataka nema nedostaju</w:t>
-      </w:r>
+        <w:t xml:space="preserve">U </w:t>
+      </w:r>
+      <w:proofErr w:type="spellStart"/>
+      <w:r>
+        <w:t>skupu</w:t>
+      </w:r>
+      <w:proofErr w:type="spellEnd"/>
+      <w:r>
+        <w:t xml:space="preserve"> </w:t>
+      </w:r>
+      <w:proofErr w:type="spellStart"/>
+      <w:r>
+        <w:t>podataka</w:t>
+      </w:r>
+      <w:proofErr w:type="spellEnd"/>
+      <w:r>
+        <w:t xml:space="preserve"> </w:t>
+      </w:r>
+      <w:proofErr w:type="spellStart"/>
+      <w:r>
+        <w:t>nema</w:t>
+      </w:r>
+      <w:proofErr w:type="spellEnd"/>
+      <w:r>
+        <w:t xml:space="preserve"> </w:t>
+      </w:r>
+      <w:proofErr w:type="spellStart"/>
+      <w:r>
+        <w:t>nedostaju</w:t>
+      </w:r>
+      <w:proofErr w:type="spellEnd"/>
       <w:r>
         <w:rPr>
           <w:lang w:val="sr-Latn-RS"/>
@@ -1471,13 +2657,42 @@
           <w:lang w:val="sr-Latn-RS"/>
         </w:rPr>
       </w:pPr>
-      <w:bookmarkStart w:id="3" w:name="_Toc214112357"/>
+      <w:bookmarkStart w:id="2" w:name="_Toc214121741"/>
       <w:r>
         <w:rPr>
           <w:lang w:val="sr-Latn-RS"/>
         </w:rPr>
         <w:t>Analiza i opis pojedinačnih promenljivih</w:t>
       </w:r>
+      <w:bookmarkEnd w:id="2"/>
+    </w:p>
+    <w:p>
+      <w:pPr>
+        <w:rPr>
+          <w:lang w:val="sr-Latn-RS"/>
+        </w:rPr>
+      </w:pPr>
+      <w:r>
+        <w:rPr>
+          <w:lang w:val="sr-Latn-RS"/>
+        </w:rPr>
+        <w:t xml:space="preserve">Krenimo sa pregledom i opisivanjem svake pojedinačne promenljive koje imamo u skupu podatka. </w:t>
+      </w:r>
+    </w:p>
+    <w:p>
+      <w:pPr>
+        <w:pStyle w:val="Heading2"/>
+      </w:pPr>
+      <w:bookmarkStart w:id="3" w:name="_Toc214121742"/>
+      <w:r>
+        <w:rPr>
+          <w:lang w:val="sr-Latn-RS"/>
+        </w:rPr>
+        <w:t>Ciljna promenljiva – personality</w:t>
+      </w:r>
+      <w:r>
+        <w:t>_type</w:t>
+      </w:r>
       <w:bookmarkEnd w:id="3"/>
     </w:p>
     <w:p>
@@ -1487,36 +2702,15 @@
         </w:rPr>
       </w:pPr>
       <w:r>
-        <w:rPr>
-          <w:lang w:val="sr-Latn-RS"/>
-        </w:rPr>
-        <w:t xml:space="preserve">Krenimo sa pregledom i opisivanjem svake pojedinačne promenljive koje imamo u skupu podatka. </w:t>
-      </w:r>
-    </w:p>
-    <w:p>
-      <w:pPr>
-        <w:pStyle w:val="Heading2"/>
-      </w:pPr>
-      <w:bookmarkStart w:id="4" w:name="_Toc214112358"/>
-      <w:r>
-        <w:rPr>
-          <w:lang w:val="sr-Latn-RS"/>
-        </w:rPr>
-        <w:t>Ciljna promenljiva – personality</w:t>
-      </w:r>
-      <w:r>
-        <w:t>_type</w:t>
-      </w:r>
-      <w:bookmarkEnd w:id="4"/>
-    </w:p>
-    <w:p>
-      <w:pPr>
-        <w:rPr>
-          <w:lang w:val="sr-Latn-RS"/>
-        </w:rPr>
-      </w:pPr>
-      <w:r>
-        <w:t xml:space="preserve">Ovo je ujedno </w:t>
+        <w:t xml:space="preserve">Ovo je </w:t>
+      </w:r>
+      <w:proofErr w:type="spellStart"/>
+      <w:r>
+        <w:t>ujedno</w:t>
+      </w:r>
+      <w:proofErr w:type="spellEnd"/>
+      <w:r>
+        <w:t xml:space="preserve"> </w:t>
       </w:r>
       <w:r>
         <w:rPr>
@@ -1613,6 +2807,7 @@
       </w:pPr>
       <w:r>
         <w:rPr>
+          <w:noProof/>
           <w:lang w:val="sr-Latn-RS"/>
         </w:rPr>
         <w:drawing>
@@ -1673,6 +2868,7 @@
       </w:pPr>
       <w:r>
         <w:rPr>
+          <w:noProof/>
           <w:lang w:val="sr-Latn-RS"/>
         </w:rPr>
         <w:lastRenderedPageBreak/>
@@ -1720,314 +2916,1262 @@
           <w:lang w:val="sr-Latn-RS"/>
         </w:rPr>
       </w:pPr>
-      <w:r>
-        <w:rPr>
-          <w:lang w:val="sr-Latn-RS"/>
-        </w:rPr>
-        <w:t>Promenljiva – social_energy</w:t>
-      </w:r>
-    </w:p>
-    <w:p>
-      <w:pPr>
-        <w:rPr>
-          <w:lang w:val="sr-Latn-RS"/>
-        </w:rPr>
-      </w:pPr>
-      <w:r>
-        <w:rPr>
-          <w:lang w:val="sr-Latn-RS"/>
-        </w:rPr>
-        <w:t xml:space="preserve">Promenljiva social_energy predstavlja u kojoj meri osoba crpi energiju iz društvenih interakcija, gde 0 označava da osoba ne uživa u društvu, dok 10 označava osobu koja veoma uživa. </w:t>
-      </w:r>
-    </w:p>
-    <w:p>
-      <w:pPr>
-        <w:rPr>
-          <w:lang w:val="sr-Latn-RS"/>
-        </w:rPr>
-      </w:pPr>
-      <w:r>
-        <w:rPr>
-          <w:lang w:val="sr-Latn-RS"/>
-        </w:rPr>
-        <w:t xml:space="preserve">Dakle, veća vrednost označava veću sklonost ka interakciji sa drugima. </w:t>
-      </w:r>
-    </w:p>
-    <w:p>
-      <w:pPr>
-        <w:rPr>
-          <w:lang w:val="sr-Latn-RS"/>
-        </w:rPr>
-      </w:pPr>
-      <w:r>
-        <w:rPr>
-          <w:lang w:val="sr-Latn-RS"/>
-        </w:rPr>
-        <w:t xml:space="preserve">Ispod se nalaze dva grafika, gde prvi predstavlja verovatnoću pojave određenih vrednosti, a drugi broj pojavljivanja tih intervala. </w:t>
-      </w:r>
-    </w:p>
-    <w:p>
-      <w:pPr>
-        <w:rPr>
-          <w:lang w:val="sr-Latn-RS"/>
-        </w:rPr>
-      </w:pPr>
-      <w:r>
-        <w:rPr>
-          <w:lang w:val="sr-Latn-RS"/>
-        </w:rPr>
-        <w:t xml:space="preserve">Sa grafika možemo zaključiti da ova promenljiva ima tendenciju ka normalnoj raspodeli. </w:t>
-      </w:r>
-    </w:p>
-    <w:p>
-      <w:pPr>
-        <w:rPr>
-          <w:lang w:val="sr-Latn-RS"/>
-        </w:rPr>
-      </w:pPr>
-      <w:r>
-        <w:rPr>
+      <w:bookmarkStart w:id="4" w:name="_Toc214121743"/>
+      <w:r>
+        <w:rPr>
+          <w:lang w:val="sr-Latn-RS"/>
+        </w:rPr>
+        <w:t>Opis ostalih promenljivih u skupu podataka</w:t>
+      </w:r>
+      <w:bookmarkEnd w:id="4"/>
+    </w:p>
+    <w:p>
+      <w:pPr>
+        <w:jc w:val="both"/>
+        <w:rPr>
+          <w:lang w:val="sr-Latn-RS"/>
+        </w:rPr>
+      </w:pPr>
+      <w:r>
+        <w:rPr>
+          <w:lang w:val="sr-Latn-RS"/>
+        </w:rPr>
+        <w:t>Opis promenljivih u skupi podataka je opisan na sledeći način:</w:t>
+      </w:r>
+    </w:p>
+    <w:p>
+      <w:pPr>
+        <w:pStyle w:val="ListParagraph"/>
+        <w:numPr>
+          <w:ilvl w:val="0"/>
+          <w:numId w:val="3"/>
+        </w:numPr>
+        <w:jc w:val="both"/>
+        <w:rPr>
+          <w:lang w:val="sr-Latn-RS"/>
+        </w:rPr>
+      </w:pPr>
+      <w:r>
+        <w:rPr>
+          <w:b/>
+          <w:bCs/>
+          <w:i/>
+          <w:iCs/>
+          <w:lang w:val="sr-Latn-RS"/>
+        </w:rPr>
+        <w:t>social_energy</w:t>
+      </w:r>
+      <w:r>
+        <w:rPr>
+          <w:lang w:val="sr-Latn-RS"/>
+        </w:rPr>
+        <w:t xml:space="preserve"> predstavlja u kojoj meri osoba crpi energiju iz društvenih interakcija, gde 0 označava da osoba ne uživa u društvu, dok 10 označava osobu koja veoma uživa. </w:t>
+      </w:r>
+      <w:r>
+        <w:rPr>
+          <w:lang w:val="sr-Latn-RS"/>
+        </w:rPr>
+        <w:t>Veća vrednost označava veću sklonost ka interakciji sa drugima.</w:t>
+      </w:r>
+    </w:p>
+    <w:p>
+      <w:pPr>
+        <w:pStyle w:val="ListParagraph"/>
+        <w:numPr>
+          <w:ilvl w:val="0"/>
+          <w:numId w:val="3"/>
+        </w:numPr>
+        <w:jc w:val="both"/>
+        <w:rPr>
+          <w:lang w:val="sr-Latn-RS"/>
+        </w:rPr>
+      </w:pPr>
+      <w:r>
+        <w:rPr>
+          <w:b/>
+          <w:bCs/>
+          <w:i/>
+          <w:iCs/>
+          <w:lang w:val="sr-Latn-RS"/>
+        </w:rPr>
+        <w:t>alone</w:t>
+      </w:r>
+      <w:r>
+        <w:rPr>
+          <w:b/>
+          <w:bCs/>
+          <w:i/>
+          <w:iCs/>
+        </w:rPr>
+        <w:t>_</w:t>
+      </w:r>
+      <w:proofErr w:type="spellStart"/>
+      <w:r>
+        <w:rPr>
+          <w:b/>
+          <w:bCs/>
+          <w:i/>
+          <w:iCs/>
+        </w:rPr>
+        <w:t>time_preference</w:t>
+      </w:r>
+      <w:proofErr w:type="spellEnd"/>
+      <w:r>
+        <w:t xml:space="preserve"> </w:t>
+      </w:r>
+      <w:proofErr w:type="spellStart"/>
+      <w:r>
+        <w:t>opisuje</w:t>
+      </w:r>
+      <w:proofErr w:type="spellEnd"/>
+      <w:r>
+        <w:t xml:space="preserve"> </w:t>
+      </w:r>
+      <w:proofErr w:type="spellStart"/>
+      <w:r>
+        <w:t>koliko</w:t>
+      </w:r>
+      <w:proofErr w:type="spellEnd"/>
+      <w:r>
+        <w:t xml:space="preserve"> </w:t>
+      </w:r>
+      <w:proofErr w:type="spellStart"/>
+      <w:r>
+        <w:t>osoba</w:t>
+      </w:r>
+      <w:proofErr w:type="spellEnd"/>
+      <w:r>
+        <w:t xml:space="preserve"> </w:t>
+      </w:r>
+      <w:proofErr w:type="spellStart"/>
+      <w:r>
+        <w:t>uživa</w:t>
+      </w:r>
+      <w:proofErr w:type="spellEnd"/>
+      <w:r>
+        <w:t xml:space="preserve"> da </w:t>
+      </w:r>
+      <w:proofErr w:type="spellStart"/>
+      <w:r>
+        <w:t>provodi</w:t>
+      </w:r>
+      <w:proofErr w:type="spellEnd"/>
+      <w:r>
+        <w:t xml:space="preserve"> </w:t>
+      </w:r>
+      <w:proofErr w:type="spellStart"/>
+      <w:r>
+        <w:t>vreme</w:t>
+      </w:r>
+      <w:proofErr w:type="spellEnd"/>
+      <w:r>
+        <w:t xml:space="preserve"> </w:t>
+      </w:r>
+      <w:proofErr w:type="spellStart"/>
+      <w:r>
+        <w:t>sama</w:t>
+      </w:r>
+      <w:proofErr w:type="spellEnd"/>
+      <w:r>
+        <w:t xml:space="preserve">, </w:t>
+      </w:r>
+      <w:proofErr w:type="spellStart"/>
+      <w:r>
+        <w:t>pri</w:t>
+      </w:r>
+      <w:proofErr w:type="spellEnd"/>
+      <w:r>
+        <w:t xml:space="preserve"> </w:t>
+      </w:r>
+      <w:proofErr w:type="spellStart"/>
+      <w:r>
+        <w:t>čemu</w:t>
+      </w:r>
+      <w:proofErr w:type="spellEnd"/>
+      <w:r>
+        <w:t xml:space="preserve"> visa </w:t>
+      </w:r>
+      <w:proofErr w:type="spellStart"/>
+      <w:r>
+        <w:t>vrednost</w:t>
+      </w:r>
+      <w:proofErr w:type="spellEnd"/>
+      <w:r>
+        <w:t xml:space="preserve"> </w:t>
+      </w:r>
+      <w:proofErr w:type="spellStart"/>
+      <w:r>
+        <w:t>predstavlja</w:t>
+      </w:r>
+      <w:proofErr w:type="spellEnd"/>
+      <w:r>
+        <w:t xml:space="preserve"> </w:t>
+      </w:r>
+      <w:proofErr w:type="spellStart"/>
+      <w:r>
+        <w:t>veće</w:t>
+      </w:r>
+      <w:proofErr w:type="spellEnd"/>
+      <w:r>
+        <w:t xml:space="preserve"> </w:t>
+      </w:r>
+      <w:proofErr w:type="spellStart"/>
+      <w:r>
+        <w:t>uživanje</w:t>
+      </w:r>
+      <w:proofErr w:type="spellEnd"/>
+      <w:r>
+        <w:t xml:space="preserve"> u tome</w:t>
+      </w:r>
+    </w:p>
+    <w:p>
+      <w:pPr>
+        <w:pStyle w:val="ListParagraph"/>
+        <w:numPr>
+          <w:ilvl w:val="0"/>
+          <w:numId w:val="3"/>
+        </w:numPr>
+        <w:jc w:val="both"/>
+        <w:rPr>
+          <w:lang w:val="sr-Latn-RS"/>
+        </w:rPr>
+      </w:pPr>
+      <w:r>
+        <w:rPr>
+          <w:b/>
+          <w:bCs/>
+          <w:i/>
+          <w:iCs/>
+        </w:rPr>
+        <w:t>talkativeness</w:t>
+      </w:r>
+      <w:r>
+        <w:t xml:space="preserve"> </w:t>
+      </w:r>
+      <w:proofErr w:type="spellStart"/>
+      <w:r>
+        <w:t>opisuje</w:t>
+      </w:r>
+      <w:proofErr w:type="spellEnd"/>
+      <w:r>
+        <w:t xml:space="preserve"> u </w:t>
+      </w:r>
+      <w:proofErr w:type="spellStart"/>
+      <w:r>
+        <w:t>kojoj</w:t>
+      </w:r>
+      <w:proofErr w:type="spellEnd"/>
+      <w:r>
+        <w:t xml:space="preserve"> meri je </w:t>
+      </w:r>
+      <w:proofErr w:type="spellStart"/>
+      <w:r>
+        <w:t>osoba</w:t>
+      </w:r>
+      <w:proofErr w:type="spellEnd"/>
+      <w:r>
+        <w:t xml:space="preserve"> </w:t>
+      </w:r>
+      <w:proofErr w:type="spellStart"/>
+      <w:r>
+        <w:t>spremna</w:t>
+      </w:r>
+      <w:proofErr w:type="spellEnd"/>
+      <w:r>
+        <w:t xml:space="preserve"> da se </w:t>
+      </w:r>
+      <w:proofErr w:type="spellStart"/>
+      <w:r>
+        <w:t>upušta</w:t>
+      </w:r>
+      <w:proofErr w:type="spellEnd"/>
+      <w:r>
+        <w:t xml:space="preserve"> u </w:t>
+      </w:r>
+      <w:proofErr w:type="spellStart"/>
+      <w:r>
+        <w:t>razgovor</w:t>
+      </w:r>
+      <w:proofErr w:type="spellEnd"/>
+      <w:r>
+        <w:t xml:space="preserve"> I </w:t>
+      </w:r>
+      <w:proofErr w:type="spellStart"/>
+      <w:r>
+        <w:t>aktivno</w:t>
+      </w:r>
+      <w:proofErr w:type="spellEnd"/>
+      <w:r>
+        <w:t xml:space="preserve"> </w:t>
+      </w:r>
+      <w:proofErr w:type="spellStart"/>
+      <w:r>
+        <w:t>komunicira</w:t>
+      </w:r>
+      <w:proofErr w:type="spellEnd"/>
+      <w:r>
+        <w:t xml:space="preserve"> </w:t>
+      </w:r>
+      <w:proofErr w:type="spellStart"/>
+      <w:r>
+        <w:t>sa</w:t>
+      </w:r>
+      <w:proofErr w:type="spellEnd"/>
+      <w:r>
+        <w:t xml:space="preserve"> </w:t>
+      </w:r>
+      <w:proofErr w:type="spellStart"/>
+      <w:r>
+        <w:t>drugima</w:t>
+      </w:r>
+      <w:proofErr w:type="spellEnd"/>
+      <w:r>
+        <w:t xml:space="preserve">. </w:t>
+      </w:r>
+      <w:proofErr w:type="spellStart"/>
+      <w:r>
+        <w:t>Niža</w:t>
+      </w:r>
+      <w:proofErr w:type="spellEnd"/>
+      <w:r>
+        <w:t xml:space="preserve"> </w:t>
+      </w:r>
+      <w:proofErr w:type="spellStart"/>
+      <w:r>
+        <w:t>vrednost</w:t>
+      </w:r>
+      <w:proofErr w:type="spellEnd"/>
+      <w:r>
+        <w:t xml:space="preserve"> </w:t>
+      </w:r>
+      <w:proofErr w:type="spellStart"/>
+      <w:r>
+        <w:t>ukazuje</w:t>
+      </w:r>
+      <w:proofErr w:type="spellEnd"/>
+      <w:r>
+        <w:t xml:space="preserve"> </w:t>
+      </w:r>
+      <w:proofErr w:type="spellStart"/>
+      <w:r>
+        <w:t>na</w:t>
+      </w:r>
+      <w:proofErr w:type="spellEnd"/>
+      <w:r>
+        <w:t xml:space="preserve"> to da </w:t>
+      </w:r>
+      <w:proofErr w:type="spellStart"/>
+      <w:r>
+        <w:t>osoba</w:t>
+      </w:r>
+      <w:proofErr w:type="spellEnd"/>
+      <w:r>
+        <w:t xml:space="preserve"> </w:t>
+      </w:r>
+      <w:proofErr w:type="spellStart"/>
+      <w:r>
+        <w:t>govori</w:t>
+      </w:r>
+      <w:proofErr w:type="spellEnd"/>
+      <w:r>
+        <w:t xml:space="preserve"> </w:t>
+      </w:r>
+      <w:proofErr w:type="spellStart"/>
+      <w:r>
+        <w:t>samo</w:t>
+      </w:r>
+      <w:proofErr w:type="spellEnd"/>
+      <w:r>
+        <w:t xml:space="preserve"> </w:t>
+      </w:r>
+      <w:proofErr w:type="spellStart"/>
+      <w:r>
+        <w:t>kada</w:t>
+      </w:r>
+      <w:proofErr w:type="spellEnd"/>
+      <w:r>
+        <w:t xml:space="preserve"> je to </w:t>
+      </w:r>
+      <w:proofErr w:type="spellStart"/>
+      <w:r>
+        <w:t>potrebno</w:t>
+      </w:r>
+      <w:proofErr w:type="spellEnd"/>
+      <w:r>
+        <w:t xml:space="preserve">, </w:t>
+      </w:r>
+      <w:proofErr w:type="spellStart"/>
+      <w:r>
+        <w:t>dok</w:t>
+      </w:r>
+      <w:proofErr w:type="spellEnd"/>
+      <w:r>
+        <w:t xml:space="preserve"> </w:t>
+      </w:r>
+      <w:proofErr w:type="spellStart"/>
+      <w:r>
+        <w:t>veća</w:t>
+      </w:r>
+      <w:proofErr w:type="spellEnd"/>
+      <w:r>
+        <w:t xml:space="preserve"> </w:t>
+      </w:r>
+      <w:proofErr w:type="spellStart"/>
+      <w:r>
+        <w:t>vrednost</w:t>
+      </w:r>
+      <w:proofErr w:type="spellEnd"/>
+      <w:r>
+        <w:t xml:space="preserve"> </w:t>
+      </w:r>
+      <w:proofErr w:type="spellStart"/>
+      <w:r>
+        <w:t>označava</w:t>
+      </w:r>
+      <w:proofErr w:type="spellEnd"/>
+      <w:r>
+        <w:t xml:space="preserve"> </w:t>
+      </w:r>
+      <w:proofErr w:type="spellStart"/>
+      <w:r>
+        <w:t>osobu</w:t>
+      </w:r>
+      <w:proofErr w:type="spellEnd"/>
+      <w:r>
+        <w:t xml:space="preserve"> </w:t>
+      </w:r>
+      <w:proofErr w:type="spellStart"/>
+      <w:r>
+        <w:t>koja</w:t>
+      </w:r>
+      <w:proofErr w:type="spellEnd"/>
+      <w:r>
+        <w:t xml:space="preserve"> </w:t>
+      </w:r>
+      <w:proofErr w:type="spellStart"/>
+      <w:r>
+        <w:t>rado</w:t>
+      </w:r>
+      <w:proofErr w:type="spellEnd"/>
+      <w:r>
+        <w:t xml:space="preserve"> </w:t>
+      </w:r>
+      <w:proofErr w:type="spellStart"/>
+      <w:r>
+        <w:t>započinje</w:t>
+      </w:r>
+      <w:proofErr w:type="spellEnd"/>
+      <w:r>
+        <w:t xml:space="preserve"> </w:t>
+      </w:r>
+      <w:proofErr w:type="spellStart"/>
+      <w:r>
+        <w:t>razgovor</w:t>
+      </w:r>
+      <w:proofErr w:type="spellEnd"/>
+      <w:r>
+        <w:t xml:space="preserve"> I </w:t>
+      </w:r>
+      <w:proofErr w:type="spellStart"/>
+      <w:r>
+        <w:t>uživa</w:t>
+      </w:r>
+      <w:proofErr w:type="spellEnd"/>
+      <w:r>
+        <w:t xml:space="preserve"> u </w:t>
+      </w:r>
+      <w:proofErr w:type="spellStart"/>
+      <w:r>
+        <w:t>komunikaciji</w:t>
+      </w:r>
+      <w:proofErr w:type="spellEnd"/>
+      <w:r>
+        <w:t xml:space="preserve">. </w:t>
+      </w:r>
+    </w:p>
+    <w:p>
+      <w:pPr>
+        <w:pStyle w:val="ListParagraph"/>
+        <w:numPr>
+          <w:ilvl w:val="0"/>
+          <w:numId w:val="3"/>
+        </w:numPr>
+        <w:jc w:val="both"/>
+        <w:rPr>
+          <w:lang w:val="sr-Latn-RS"/>
+        </w:rPr>
+      </w:pPr>
+      <w:r>
+        <w:rPr>
+          <w:b/>
+          <w:bCs/>
+          <w:i/>
+          <w:iCs/>
+          <w:lang w:val="sr-Latn-RS"/>
+        </w:rPr>
+        <w:t>deep_reflection</w:t>
+      </w:r>
+      <w:r>
+        <w:rPr>
+          <w:lang w:val="sr-Latn-RS"/>
+        </w:rPr>
+        <w:t xml:space="preserve"> se odnosi na učestalost dubokog razmišljanja. Niža vrednost simboliše osobe koje retko ulaze u dublja razmišljanja o sebi, iskustvima, događajima i slično, dok viša vrednost označava sklonost ka dubokoj analizi.</w:t>
+      </w:r>
+    </w:p>
+    <w:p>
+      <w:pPr>
+        <w:pStyle w:val="ListParagraph"/>
+        <w:numPr>
+          <w:ilvl w:val="0"/>
+          <w:numId w:val="3"/>
+        </w:numPr>
+        <w:jc w:val="both"/>
+        <w:rPr>
+          <w:lang w:val="sr-Latn-RS"/>
+        </w:rPr>
+      </w:pPr>
+      <w:r>
+        <w:rPr>
+          <w:b/>
+          <w:bCs/>
+          <w:i/>
+          <w:iCs/>
+          <w:lang w:val="sr-Latn-RS"/>
+        </w:rPr>
+        <w:t>group_comfort</w:t>
+      </w:r>
+      <w:r>
+        <w:rPr>
+          <w:lang w:val="sr-Latn-RS"/>
+        </w:rPr>
+        <w:t xml:space="preserve"> se odnosi na meru koliko se osoba oseća prijatno u grupi – društvu. Niža vrednost znači da osoba oseća nelagodu u ovakvim situacijama.</w:t>
+      </w:r>
+    </w:p>
+    <w:p>
+      <w:pPr>
+        <w:pStyle w:val="ListParagraph"/>
+        <w:numPr>
+          <w:ilvl w:val="0"/>
+          <w:numId w:val="3"/>
+        </w:numPr>
+        <w:jc w:val="both"/>
+        <w:rPr>
+          <w:lang w:val="sr-Latn-RS"/>
+        </w:rPr>
+      </w:pPr>
+      <w:r>
+        <w:rPr>
+          <w:b/>
+          <w:bCs/>
+          <w:i/>
+          <w:iCs/>
+          <w:lang w:val="sr-Latn-RS"/>
+        </w:rPr>
+        <w:t>party_liking</w:t>
+      </w:r>
+      <w:r>
+        <w:rPr>
+          <w:lang w:val="sr-Latn-RS"/>
+        </w:rPr>
+        <w:t xml:space="preserve"> definiše u kojoj meri osoba uživa u žurkama i  društvenim događajima.</w:t>
+      </w:r>
+    </w:p>
+    <w:p>
+      <w:pPr>
+        <w:pStyle w:val="ListParagraph"/>
+        <w:numPr>
+          <w:ilvl w:val="0"/>
+          <w:numId w:val="3"/>
+        </w:numPr>
+        <w:jc w:val="both"/>
+        <w:rPr>
+          <w:lang w:val="sr-Latn-RS"/>
+        </w:rPr>
+      </w:pPr>
+      <w:r>
+        <w:rPr>
+          <w:b/>
+          <w:bCs/>
+          <w:i/>
+          <w:iCs/>
+          <w:lang w:val="sr-Latn-RS"/>
+        </w:rPr>
+        <w:t>listening_skills</w:t>
+      </w:r>
+      <w:r>
+        <w:rPr>
+          <w:lang w:val="sr-Latn-RS"/>
+        </w:rPr>
+        <w:t xml:space="preserve"> </w:t>
+      </w:r>
+      <w:r>
+        <w:rPr>
+          <w:lang w:val="sr-Latn-RS"/>
+        </w:rPr>
+        <w:t>predstavlja sposobnost aktivnog slušanja. Viša vrednost označava osobu koja pažljivo sluša, pokazuje empatiju, aktivno učestvuje u interakciji i slično.</w:t>
+      </w:r>
+    </w:p>
+    <w:p>
+      <w:pPr>
+        <w:pStyle w:val="ListParagraph"/>
+        <w:numPr>
+          <w:ilvl w:val="0"/>
+          <w:numId w:val="3"/>
+        </w:numPr>
+        <w:jc w:val="both"/>
+        <w:rPr>
+          <w:lang w:val="sr-Latn-RS"/>
+        </w:rPr>
+      </w:pPr>
+      <w:r>
+        <w:rPr>
+          <w:b/>
+          <w:bCs/>
+          <w:i/>
+          <w:iCs/>
+          <w:lang w:val="sr-Latn-RS"/>
+        </w:rPr>
+        <w:t>empathy</w:t>
+      </w:r>
+      <w:r>
+        <w:rPr>
+          <w:lang w:val="sr-Latn-RS"/>
+        </w:rPr>
+        <w:t xml:space="preserve"> meri sposobnost osobe da razume osećanja drugih.</w:t>
+      </w:r>
+    </w:p>
+    <w:p>
+      <w:pPr>
+        <w:pStyle w:val="ListParagraph"/>
+        <w:numPr>
+          <w:ilvl w:val="0"/>
+          <w:numId w:val="3"/>
+        </w:numPr>
+        <w:jc w:val="both"/>
+        <w:rPr>
+          <w:lang w:val="sr-Latn-RS"/>
+        </w:rPr>
+      </w:pPr>
+      <w:r>
+        <w:rPr>
+          <w:b/>
+          <w:bCs/>
+          <w:i/>
+          <w:iCs/>
+          <w:lang w:val="sr-Latn-RS"/>
+        </w:rPr>
+        <w:t>creativity</w:t>
+      </w:r>
+      <w:r>
+        <w:rPr>
+          <w:lang w:val="sr-Latn-RS"/>
+        </w:rPr>
+        <w:t xml:space="preserve"> se odnosi na kreativnost koju osoba poseduje.</w:t>
+      </w:r>
+    </w:p>
+    <w:p>
+      <w:pPr>
+        <w:pStyle w:val="ListParagraph"/>
+        <w:numPr>
+          <w:ilvl w:val="0"/>
+          <w:numId w:val="3"/>
+        </w:numPr>
+        <w:rPr>
+          <w:lang w:val="sr-Latn-RS"/>
+        </w:rPr>
+      </w:pPr>
+      <w:r>
+        <w:rPr>
+          <w:b/>
+          <w:bCs/>
+          <w:i/>
+          <w:iCs/>
           <w:lang w:val="sr-Latn-RS"/>
         </w:rPr>
         <w:lastRenderedPageBreak/>
-        <w:drawing>
-          <wp:inline distT="0" distB="0" distL="0" distR="0" wp14:anchorId="371D6678" wp14:editId="30928D49">
-            <wp:extent cx="5731510" cy="4083050"/>
-            <wp:effectExtent l="0" t="0" r="2540" b="0"/>
-            <wp:docPr id="8" name="Picture 8"/>
-            <wp:cNvGraphicFramePr>
-              <a:graphicFrameLocks xmlns:a="http://schemas.openxmlformats.org/drawingml/2006/main" noChangeAspect="1"/>
-            </wp:cNvGraphicFramePr>
-            <a:graphic xmlns:a="http://schemas.openxmlformats.org/drawingml/2006/main">
-              <a:graphicData uri="http://schemas.openxmlformats.org/drawingml/2006/picture">
-                <pic:pic xmlns:pic="http://schemas.openxmlformats.org/drawingml/2006/picture">
-                  <pic:nvPicPr>
-                    <pic:cNvPr id="1" name=""/>
-                    <pic:cNvPicPr/>
-                  </pic:nvPicPr>
-                  <pic:blipFill>
-                    <a:blip r:embed="rId12"/>
-                    <a:stretch>
-                      <a:fillRect/>
-                    </a:stretch>
-                  </pic:blipFill>
-                  <pic:spPr>
-                    <a:xfrm>
-                      <a:off x="0" y="0"/>
-                      <a:ext cx="5731510" cy="4083050"/>
-                    </a:xfrm>
-                    <a:prstGeom prst="rect">
-                      <a:avLst/>
-                    </a:prstGeom>
-                  </pic:spPr>
-                </pic:pic>
-              </a:graphicData>
-            </a:graphic>
-          </wp:inline>
-        </w:drawing>
-      </w:r>
-    </w:p>
-    <w:p>
-      <w:pPr>
-        <w:rPr>
-          <w:lang w:val="sr-Latn-RS"/>
-        </w:rPr>
-      </w:pPr>
-      <w:r>
-        <w:rPr>
-          <w:lang w:val="sr-Latn-RS"/>
-        </w:rPr>
-        <w:drawing>
-          <wp:inline distT="0" distB="0" distL="0" distR="0" wp14:anchorId="183AE543" wp14:editId="57BDF35C">
-            <wp:extent cx="5731510" cy="3939540"/>
-            <wp:effectExtent l="0" t="0" r="2540" b="3810"/>
-            <wp:docPr id="9" name="Picture 9"/>
-            <wp:cNvGraphicFramePr>
-              <a:graphicFrameLocks xmlns:a="http://schemas.openxmlformats.org/drawingml/2006/main" noChangeAspect="1"/>
-            </wp:cNvGraphicFramePr>
-            <a:graphic xmlns:a="http://schemas.openxmlformats.org/drawingml/2006/main">
-              <a:graphicData uri="http://schemas.openxmlformats.org/drawingml/2006/picture">
-                <pic:pic xmlns:pic="http://schemas.openxmlformats.org/drawingml/2006/picture">
-                  <pic:nvPicPr>
-                    <pic:cNvPr id="1" name=""/>
-                    <pic:cNvPicPr/>
-                  </pic:nvPicPr>
-                  <pic:blipFill>
-                    <a:blip r:embed="rId13"/>
-                    <a:stretch>
-                      <a:fillRect/>
-                    </a:stretch>
-                  </pic:blipFill>
-                  <pic:spPr>
-                    <a:xfrm>
-                      <a:off x="0" y="0"/>
-                      <a:ext cx="5731510" cy="3939540"/>
-                    </a:xfrm>
-                    <a:prstGeom prst="rect">
-                      <a:avLst/>
-                    </a:prstGeom>
-                  </pic:spPr>
-                </pic:pic>
-              </a:graphicData>
-            </a:graphic>
-          </wp:inline>
-        </w:drawing>
-      </w:r>
-    </w:p>
-    <w:p>
-      <w:pPr>
-        <w:rPr>
-          <w:lang w:val="sr-Latn-RS"/>
-        </w:rPr>
-      </w:pPr>
-    </w:p>
-    <w:p>
-      <w:pPr>
-        <w:rPr>
-          <w:lang w:val="sr-Latn-RS"/>
-        </w:rPr>
-      </w:pPr>
-    </w:p>
-    <w:p>
-      <w:pPr>
-        <w:pStyle w:val="Heading2"/>
-        <w:rPr>
-          <w:lang w:val="sr-Latn-RS"/>
-        </w:rPr>
-      </w:pPr>
-      <w:r>
-        <w:rPr>
-          <w:lang w:val="sr-Latn-RS"/>
-        </w:rPr>
-        <w:lastRenderedPageBreak/>
-        <w:t xml:space="preserve">Promenljiva - </w:t>
-      </w:r>
-      <w:r>
-        <w:rPr>
-          <w:lang w:val="sr-Latn-RS"/>
-        </w:rPr>
-        <w:t>alone_time_preference</w:t>
-      </w:r>
-    </w:p>
-    <w:p>
-      <w:pPr>
-        <w:rPr>
-          <w:lang w:val="sr-Latn-RS"/>
-        </w:rPr>
-      </w:pPr>
-      <w:r>
-        <w:rPr>
-          <w:lang w:val="sr-Latn-RS"/>
-        </w:rPr>
-        <w:t>Ova promenljiva opisuje koliko osoba uživa da provodi vreme sama, pri čemu viša vrednost predstavlja veće uživanje u tome.</w:t>
-      </w:r>
-    </w:p>
-    <w:p>
-      <w:pPr>
-        <w:rPr>
-          <w:lang w:val="sr-Latn-RS"/>
-        </w:rPr>
-      </w:pPr>
-      <w:r>
-        <w:rPr>
-          <w:lang w:val="sr-Latn-RS"/>
-        </w:rPr>
-        <w:t>Na osnovu grafika ispod, možemo zaključiti da i ova promenljiva ima tendenciju ka normalnoj raspodeli.</w:t>
-      </w:r>
-    </w:p>
-    <w:p>
-      <w:pPr>
-        <w:rPr>
-          <w:lang w:val="sr-Latn-RS"/>
-        </w:rPr>
-      </w:pPr>
-      <w:r>
-        <w:rPr>
-          <w:lang w:val="sr-Latn-RS"/>
-        </w:rPr>
-        <w:drawing>
-          <wp:inline distT="0" distB="0" distL="0" distR="0" wp14:anchorId="2E2473A9" wp14:editId="0B833296">
-            <wp:extent cx="5214257" cy="3723809"/>
-            <wp:effectExtent l="0" t="0" r="5715" b="0"/>
-            <wp:docPr id="10" name="Picture 10"/>
-            <wp:cNvGraphicFramePr>
-              <a:graphicFrameLocks xmlns:a="http://schemas.openxmlformats.org/drawingml/2006/main" noChangeAspect="1"/>
-            </wp:cNvGraphicFramePr>
-            <a:graphic xmlns:a="http://schemas.openxmlformats.org/drawingml/2006/main">
-              <a:graphicData uri="http://schemas.openxmlformats.org/drawingml/2006/picture">
-                <pic:pic xmlns:pic="http://schemas.openxmlformats.org/drawingml/2006/picture">
-                  <pic:nvPicPr>
-                    <pic:cNvPr id="1" name=""/>
-                    <pic:cNvPicPr/>
-                  </pic:nvPicPr>
-                  <pic:blipFill>
-                    <a:blip r:embed="rId14"/>
-                    <a:stretch>
-                      <a:fillRect/>
-                    </a:stretch>
-                  </pic:blipFill>
-                  <pic:spPr>
-                    <a:xfrm>
-                      <a:off x="0" y="0"/>
-                      <a:ext cx="5222875" cy="3729964"/>
-                    </a:xfrm>
-                    <a:prstGeom prst="rect">
-                      <a:avLst/>
-                    </a:prstGeom>
-                  </pic:spPr>
-                </pic:pic>
-              </a:graphicData>
-            </a:graphic>
-          </wp:inline>
-        </w:drawing>
-      </w:r>
-    </w:p>
-    <w:p>
-      <w:pPr>
-        <w:rPr>
-          <w:lang w:val="sr-Latn-RS"/>
-        </w:rPr>
-      </w:pPr>
-      <w:r>
-        <w:rPr>
-          <w:lang w:val="sr-Latn-RS"/>
-        </w:rPr>
-        <w:drawing>
-          <wp:inline distT="0" distB="0" distL="0" distR="0" wp14:anchorId="46150A4C" wp14:editId="4B413AF7">
-            <wp:extent cx="4713514" cy="3286822"/>
-            <wp:effectExtent l="0" t="0" r="0" b="8890"/>
-            <wp:docPr id="11" name="Picture 11"/>
-            <wp:cNvGraphicFramePr>
-              <a:graphicFrameLocks xmlns:a="http://schemas.openxmlformats.org/drawingml/2006/main" noChangeAspect="1"/>
-            </wp:cNvGraphicFramePr>
-            <a:graphic xmlns:a="http://schemas.openxmlformats.org/drawingml/2006/main">
-              <a:graphicData uri="http://schemas.openxmlformats.org/drawingml/2006/picture">
-                <pic:pic xmlns:pic="http://schemas.openxmlformats.org/drawingml/2006/picture">
-                  <pic:nvPicPr>
-                    <pic:cNvPr id="1" name=""/>
-                    <pic:cNvPicPr/>
-                  </pic:nvPicPr>
-                  <pic:blipFill>
-                    <a:blip r:embed="rId15"/>
-                    <a:stretch>
-                      <a:fillRect/>
-                    </a:stretch>
-                  </pic:blipFill>
-                  <pic:spPr>
-                    <a:xfrm>
-                      <a:off x="0" y="0"/>
-                      <a:ext cx="4719913" cy="3291284"/>
-                    </a:xfrm>
-                    <a:prstGeom prst="rect">
-                      <a:avLst/>
-                    </a:prstGeom>
-                  </pic:spPr>
-                </pic:pic>
-              </a:graphicData>
-            </a:graphic>
-          </wp:inline>
-        </w:drawing>
-      </w:r>
+        <w:t>organization</w:t>
+      </w:r>
+      <w:r>
+        <w:rPr>
+          <w:lang w:val="sr-Latn-RS"/>
+        </w:rPr>
+        <w:t xml:space="preserve"> predstavlja sklonost osobe ka organizovanosti, redu i planiranju obaveza. Viša ocena znači da osoba preferira dobru organizaciju i poštovanje rasporeda, a niža vrednost da je osoba fleksibilnija i da se ne drži striktno planova.</w:t>
+      </w:r>
+    </w:p>
+    <w:p>
+      <w:pPr>
+        <w:pStyle w:val="ListParagraph"/>
+        <w:numPr>
+          <w:ilvl w:val="0"/>
+          <w:numId w:val="3"/>
+        </w:numPr>
+        <w:rPr>
+          <w:lang w:val="sr-Latn-RS"/>
+        </w:rPr>
+      </w:pPr>
+      <w:r>
+        <w:rPr>
+          <w:b/>
+          <w:bCs/>
+          <w:i/>
+          <w:iCs/>
+          <w:lang w:val="sr-Latn-RS"/>
+        </w:rPr>
+        <w:t>leadership</w:t>
+      </w:r>
+      <w:r>
+        <w:rPr>
+          <w:lang w:val="sr-Latn-RS"/>
+        </w:rPr>
+        <w:t xml:space="preserve"> opisuje koliko se osoba oseća prijatno i samouvereno u ulozi lidera.</w:t>
+      </w:r>
+    </w:p>
+    <w:p>
+      <w:pPr>
+        <w:pStyle w:val="ListParagraph"/>
+        <w:numPr>
+          <w:ilvl w:val="0"/>
+          <w:numId w:val="3"/>
+        </w:numPr>
+        <w:rPr>
+          <w:lang w:val="sr-Latn-RS"/>
+        </w:rPr>
+      </w:pPr>
+      <w:r>
+        <w:rPr>
+          <w:b/>
+          <w:bCs/>
+          <w:i/>
+          <w:iCs/>
+          <w:lang w:val="sr-Latn-RS"/>
+        </w:rPr>
+        <w:t>risk_taking</w:t>
+      </w:r>
+      <w:r>
+        <w:rPr>
+          <w:lang w:val="sr-Latn-RS"/>
+        </w:rPr>
+        <w:t xml:space="preserve"> predstavlja spremnost osobe da preuzme rizik.</w:t>
+      </w:r>
+    </w:p>
+    <w:p>
+      <w:pPr>
+        <w:pStyle w:val="ListParagraph"/>
+        <w:numPr>
+          <w:ilvl w:val="0"/>
+          <w:numId w:val="3"/>
+        </w:numPr>
+        <w:rPr>
+          <w:lang w:val="sr-Latn-RS"/>
+        </w:rPr>
+      </w:pPr>
+      <w:r>
+        <w:rPr>
+          <w:b/>
+          <w:bCs/>
+          <w:i/>
+          <w:iCs/>
+          <w:lang w:val="sr-Latn-RS"/>
+        </w:rPr>
+        <w:t>public_speaking_comfort</w:t>
+      </w:r>
+      <w:r>
+        <w:rPr>
+          <w:lang w:val="sr-Latn-RS"/>
+        </w:rPr>
+        <w:t xml:space="preserve"> se odnosi na to koliko se prijatno osoba oseća prilikom javnog nastupa. </w:t>
+      </w:r>
+    </w:p>
+    <w:p>
+      <w:pPr>
+        <w:pStyle w:val="ListParagraph"/>
+        <w:numPr>
+          <w:ilvl w:val="0"/>
+          <w:numId w:val="3"/>
+        </w:numPr>
+        <w:rPr>
+          <w:lang w:val="sr-Latn-RS"/>
+        </w:rPr>
+      </w:pPr>
+      <w:r>
+        <w:rPr>
+          <w:b/>
+          <w:bCs/>
+          <w:i/>
+          <w:iCs/>
+          <w:lang w:val="sr-Latn-RS"/>
+        </w:rPr>
+        <w:t xml:space="preserve">curiosity </w:t>
+      </w:r>
+      <w:r>
+        <w:rPr>
+          <w:lang w:val="sr-Latn-RS"/>
+        </w:rPr>
+        <w:t>je stepen radoznalosti kod osobe. Koliko interesovanja pokazuje za učenjem ili istraživanjem nečeg novog.</w:t>
+      </w:r>
+    </w:p>
+    <w:p>
+      <w:pPr>
+        <w:pStyle w:val="ListParagraph"/>
+        <w:numPr>
+          <w:ilvl w:val="0"/>
+          <w:numId w:val="3"/>
+        </w:numPr>
+        <w:rPr>
+          <w:lang w:val="sr-Latn-RS"/>
+        </w:rPr>
+      </w:pPr>
+      <w:r>
+        <w:rPr>
+          <w:b/>
+          <w:bCs/>
+          <w:i/>
+          <w:iCs/>
+          <w:lang w:val="sr-Latn-RS"/>
+        </w:rPr>
+        <w:t>routine_preference</w:t>
+      </w:r>
+      <w:r>
+        <w:rPr>
+          <w:lang w:val="sr-Latn-RS"/>
+        </w:rPr>
+        <w:t xml:space="preserve"> </w:t>
+      </w:r>
+      <w:r>
+        <w:rPr>
+          <w:lang w:val="sr-Latn-RS"/>
+        </w:rPr>
+        <w:t>je mera praćenja i uspostavljanja rutina u odnosu na spontanost. Niža vrednost znači da osoba više uživa u spontanosti, a viša da osoba voli rutine.</w:t>
+      </w:r>
+    </w:p>
+    <w:p>
+      <w:pPr>
+        <w:pStyle w:val="ListParagraph"/>
+        <w:numPr>
+          <w:ilvl w:val="0"/>
+          <w:numId w:val="3"/>
+        </w:numPr>
+        <w:rPr>
+          <w:lang w:val="sr-Latn-RS"/>
+        </w:rPr>
+      </w:pPr>
+      <w:r>
+        <w:rPr>
+          <w:b/>
+          <w:bCs/>
+          <w:i/>
+          <w:iCs/>
+          <w:lang w:val="sr-Latn-RS"/>
+        </w:rPr>
+        <w:t>excitement_seeking</w:t>
+      </w:r>
+      <w:r>
+        <w:rPr>
+          <w:lang w:val="sr-Latn-RS"/>
+        </w:rPr>
+        <w:t xml:space="preserve"> opisuje želju osobe za novim stvarima i iskustvima. Niža vrednost opisuje odsustvo želje.</w:t>
+      </w:r>
+    </w:p>
+    <w:p>
+      <w:pPr>
+        <w:pStyle w:val="ListParagraph"/>
+        <w:numPr>
+          <w:ilvl w:val="0"/>
+          <w:numId w:val="3"/>
+        </w:numPr>
+        <w:rPr>
+          <w:lang w:val="sr-Latn-RS"/>
+        </w:rPr>
+      </w:pPr>
+      <w:r>
+        <w:rPr>
+          <w:b/>
+          <w:bCs/>
+          <w:i/>
+          <w:iCs/>
+          <w:lang w:val="sr-Latn-RS"/>
+        </w:rPr>
+        <w:t>friendliness</w:t>
+      </w:r>
+      <w:r>
+        <w:rPr>
+          <w:lang w:val="sr-Latn-RS"/>
+        </w:rPr>
+        <w:t xml:space="preserve"> se odnosi na to koliko je osoba pristupačna, ljubazna i prijatna prilikom socijalne interakcije</w:t>
+      </w:r>
+    </w:p>
+    <w:p>
+      <w:pPr>
+        <w:pStyle w:val="ListParagraph"/>
+        <w:numPr>
+          <w:ilvl w:val="0"/>
+          <w:numId w:val="3"/>
+        </w:numPr>
+        <w:rPr>
+          <w:lang w:val="sr-Latn-RS"/>
+        </w:rPr>
+      </w:pPr>
+      <w:r>
+        <w:rPr>
+          <w:b/>
+          <w:bCs/>
+          <w:i/>
+          <w:iCs/>
+          <w:lang w:val="sr-Latn-RS"/>
+        </w:rPr>
+        <w:t>emotional_stability</w:t>
+      </w:r>
+      <w:r>
+        <w:rPr>
+          <w:lang w:val="sr-Latn-RS"/>
+        </w:rPr>
+        <w:t xml:space="preserve"> predstavlja koliko dobro osoba uspeva da ostane smirena u stresnim situacijama. </w:t>
+      </w:r>
+    </w:p>
+    <w:p>
+      <w:pPr>
+        <w:pStyle w:val="ListParagraph"/>
+        <w:numPr>
+          <w:ilvl w:val="0"/>
+          <w:numId w:val="3"/>
+        </w:numPr>
+        <w:rPr>
+          <w:lang w:val="sr-Latn-RS"/>
+        </w:rPr>
+      </w:pPr>
+      <w:r>
+        <w:rPr>
+          <w:b/>
+          <w:bCs/>
+          <w:i/>
+          <w:iCs/>
+          <w:lang w:val="sr-Latn-RS"/>
+        </w:rPr>
+        <w:t>planning</w:t>
+      </w:r>
+      <w:r>
+        <w:rPr>
+          <w:lang w:val="sr-Latn-RS"/>
+        </w:rPr>
+        <w:t xml:space="preserve"> je mera tendencije za planiranje unapred. Niža vrednost znači da osoba voli spontanost.</w:t>
+      </w:r>
+    </w:p>
+    <w:p>
+      <w:pPr>
+        <w:pStyle w:val="ListParagraph"/>
+        <w:numPr>
+          <w:ilvl w:val="0"/>
+          <w:numId w:val="3"/>
+        </w:numPr>
+        <w:rPr>
+          <w:lang w:val="sr-Latn-RS"/>
+        </w:rPr>
+      </w:pPr>
+      <w:r>
+        <w:rPr>
+          <w:b/>
+          <w:bCs/>
+          <w:i/>
+          <w:iCs/>
+          <w:lang w:val="sr-Latn-RS"/>
+        </w:rPr>
+        <w:t>spontaneity</w:t>
+      </w:r>
+      <w:r>
+        <w:rPr>
+          <w:lang w:val="sr-Latn-RS"/>
+        </w:rPr>
+        <w:t xml:space="preserve"> je mera spontanosti tj. koliko osoba preferira spontanost od planiranja unapred.</w:t>
+      </w:r>
+    </w:p>
+    <w:p>
+      <w:pPr>
+        <w:pStyle w:val="ListParagraph"/>
+        <w:numPr>
+          <w:ilvl w:val="0"/>
+          <w:numId w:val="3"/>
+        </w:numPr>
+        <w:rPr>
+          <w:lang w:val="sr-Latn-RS"/>
+        </w:rPr>
+      </w:pPr>
+      <w:r>
+        <w:rPr>
+          <w:b/>
+          <w:bCs/>
+          <w:i/>
+          <w:iCs/>
+          <w:lang w:val="sr-Latn-RS"/>
+        </w:rPr>
+        <w:t>adventurousness</w:t>
+      </w:r>
+      <w:r>
+        <w:rPr>
+          <w:lang w:val="sr-Latn-RS"/>
+        </w:rPr>
+        <w:t xml:space="preserve"> predstavlja zelju za probanjem novih i uzbudljivih stvari.</w:t>
+      </w:r>
+    </w:p>
+    <w:p>
+      <w:pPr>
+        <w:pStyle w:val="ListParagraph"/>
+        <w:numPr>
+          <w:ilvl w:val="0"/>
+          <w:numId w:val="3"/>
+        </w:numPr>
+        <w:rPr>
+          <w:lang w:val="sr-Latn-RS"/>
+        </w:rPr>
+      </w:pPr>
+      <w:r>
+        <w:rPr>
+          <w:b/>
+          <w:bCs/>
+          <w:i/>
+          <w:iCs/>
+          <w:lang w:val="sr-Latn-RS"/>
+        </w:rPr>
+        <w:t>reading_habit</w:t>
+      </w:r>
+      <w:r>
+        <w:rPr>
+          <w:lang w:val="sr-Latn-RS"/>
+        </w:rPr>
+        <w:t xml:space="preserve"> je mera učestalosti čitanja knjiga.</w:t>
+      </w:r>
+    </w:p>
+    <w:p>
+      <w:pPr>
+        <w:pStyle w:val="ListParagraph"/>
+        <w:numPr>
+          <w:ilvl w:val="0"/>
+          <w:numId w:val="3"/>
+        </w:numPr>
+        <w:rPr>
+          <w:lang w:val="sr-Latn-RS"/>
+        </w:rPr>
+      </w:pPr>
+      <w:r>
+        <w:rPr>
+          <w:b/>
+          <w:bCs/>
+          <w:i/>
+          <w:iCs/>
+          <w:lang w:val="sr-Latn-RS"/>
+        </w:rPr>
+        <w:t>sports_interest</w:t>
+      </w:r>
+      <w:r>
+        <w:rPr>
+          <w:lang w:val="sr-Latn-RS"/>
+        </w:rPr>
+        <w:t xml:space="preserve"> je nivo interesovanja za sport i fizičku aktivnost. Niža vrednost označava da osoba ne pokazuje veliku zainteresovanost za ovu </w:t>
+      </w:r>
+      <w:r>
+        <w:rPr>
+          <w:lang w:val="sr-Latn-RS"/>
+        </w:rPr>
+        <w:t>vrstu aktivnosti.</w:t>
+      </w:r>
+    </w:p>
+    <w:p>
+      <w:pPr>
+        <w:pStyle w:val="ListParagraph"/>
+        <w:numPr>
+          <w:ilvl w:val="0"/>
+          <w:numId w:val="3"/>
+        </w:numPr>
+        <w:rPr>
+          <w:lang w:val="sr-Latn-RS"/>
+        </w:rPr>
+      </w:pPr>
+      <w:r>
+        <w:rPr>
+          <w:b/>
+          <w:bCs/>
+          <w:i/>
+          <w:iCs/>
+          <w:lang w:val="sr-Latn-RS"/>
+        </w:rPr>
+        <w:t xml:space="preserve">online_social_usage </w:t>
+      </w:r>
+      <w:r>
+        <w:rPr>
+          <w:lang w:val="sr-Latn-RS"/>
+        </w:rPr>
+        <w:t>se odnosi na korišćenje društvenih mreža.</w:t>
+      </w:r>
+    </w:p>
+    <w:p>
+      <w:pPr>
+        <w:pStyle w:val="ListParagraph"/>
+        <w:numPr>
+          <w:ilvl w:val="0"/>
+          <w:numId w:val="3"/>
+        </w:numPr>
+        <w:rPr>
+          <w:lang w:val="sr-Latn-RS"/>
+        </w:rPr>
+      </w:pPr>
+      <w:r>
+        <w:rPr>
+          <w:b/>
+          <w:bCs/>
+          <w:i/>
+          <w:iCs/>
+          <w:lang w:val="sr-Latn-RS"/>
+        </w:rPr>
+        <w:t xml:space="preserve">travel_desire </w:t>
+      </w:r>
+      <w:r>
+        <w:rPr>
+          <w:lang w:val="sr-Latn-RS"/>
+        </w:rPr>
+        <w:t>meri zainteresovanost osobe za putovanja i istraživanje novih mesta</w:t>
+      </w:r>
+    </w:p>
+    <w:p>
+      <w:pPr>
+        <w:pStyle w:val="ListParagraph"/>
+        <w:numPr>
+          <w:ilvl w:val="0"/>
+          <w:numId w:val="3"/>
+        </w:numPr>
+        <w:rPr>
+          <w:lang w:val="sr-Latn-RS"/>
+        </w:rPr>
+      </w:pPr>
+      <w:r>
+        <w:rPr>
+          <w:b/>
+          <w:bCs/>
+          <w:i/>
+          <w:iCs/>
+          <w:lang w:val="sr-Latn-RS"/>
+        </w:rPr>
+        <w:t xml:space="preserve">gadget_usage </w:t>
+      </w:r>
+      <w:r>
+        <w:rPr>
+          <w:lang w:val="sr-Latn-RS"/>
+        </w:rPr>
+        <w:t>se odnosi na učestalost korišćenja tehnoloških uređaja – telefona, tableta, slušalica...</w:t>
+      </w:r>
+    </w:p>
+    <w:p>
+      <w:pPr>
+        <w:pStyle w:val="ListParagraph"/>
+        <w:numPr>
+          <w:ilvl w:val="0"/>
+          <w:numId w:val="3"/>
+        </w:numPr>
+        <w:rPr>
+          <w:lang w:val="sr-Latn-RS"/>
+        </w:rPr>
+      </w:pPr>
+      <w:r>
+        <w:rPr>
+          <w:b/>
+          <w:bCs/>
+          <w:i/>
+          <w:iCs/>
+          <w:lang w:val="sr-Latn-RS"/>
+        </w:rPr>
+        <w:t xml:space="preserve">work_style_collaborative </w:t>
+      </w:r>
+      <w:r>
+        <w:rPr>
+          <w:lang w:val="sr-Latn-RS"/>
+        </w:rPr>
+        <w:t>označava da li i u kojoj meri osoba uživa u radu u timu. Niža vrednost znači da osoba preferira samostalni rad, dok viša vrednost označava osobe koje se bolje osećaju kada su deo tima.</w:t>
+      </w:r>
+    </w:p>
+    <w:p>
+      <w:pPr>
+        <w:pStyle w:val="ListParagraph"/>
+        <w:numPr>
+          <w:ilvl w:val="0"/>
+          <w:numId w:val="3"/>
+        </w:numPr>
+        <w:rPr>
+          <w:lang w:val="sr-Latn-RS"/>
+        </w:rPr>
+      </w:pPr>
+      <w:r>
+        <w:rPr>
+          <w:b/>
+          <w:bCs/>
+          <w:i/>
+          <w:iCs/>
+          <w:lang w:val="sr-Latn-RS"/>
+        </w:rPr>
+        <w:t xml:space="preserve">decision_speed </w:t>
+      </w:r>
+      <w:r>
+        <w:rPr>
+          <w:lang w:val="sr-Latn-RS"/>
+        </w:rPr>
+        <w:t>meri koliko osoba brzo donosi odluke.</w:t>
+      </w:r>
+      <w:r>
+        <w:rPr>
+          <w:b/>
+          <w:bCs/>
+          <w:i/>
+          <w:iCs/>
+          <w:lang w:val="sr-Latn-RS"/>
+        </w:rPr>
+        <w:t xml:space="preserve"> </w:t>
+      </w:r>
+    </w:p>
+    <w:p>
+      <w:pPr>
+        <w:pStyle w:val="ListParagraph"/>
+        <w:numPr>
+          <w:ilvl w:val="0"/>
+          <w:numId w:val="3"/>
+        </w:numPr>
+        <w:rPr>
+          <w:lang w:val="sr-Latn-RS"/>
+        </w:rPr>
+      </w:pPr>
+      <w:r>
+        <w:rPr>
+          <w:b/>
+          <w:bCs/>
+          <w:i/>
+          <w:iCs/>
+          <w:lang w:val="sr-Latn-RS"/>
+        </w:rPr>
+        <w:t xml:space="preserve">stress_handling </w:t>
+      </w:r>
+      <w:r>
+        <w:rPr>
+          <w:lang w:val="sr-Latn-RS"/>
+        </w:rPr>
+        <w:t>predstavlja metriku koliko osoba uspeva da se izbori sa stresom.</w:t>
+      </w:r>
+    </w:p>
+    <w:p>
+      <w:pPr>
+        <w:rPr>
+          <w:lang w:val="sr-Latn-RS"/>
+        </w:rPr>
+      </w:pPr>
+    </w:p>
+    <w:p>
+      <w:pPr>
+        <w:rPr>
+          <w:lang w:val="sr-Latn-RS"/>
+        </w:rPr>
+      </w:pPr>
+    </w:p>
+    <w:p>
+      <w:pPr>
+        <w:rPr>
+          <w:lang w:val="sr-Latn-RS"/>
+        </w:rPr>
+      </w:pPr>
     </w:p>
     <w:sectPr>
       <w:pgSz w:w="11906" w:h="16838" w:code="9"/>
@@ -2042,9 +4186,9 @@
 <file path=word/numbering.xml><?xml version="1.0" encoding="utf-8"?>
 <w:numbering xmlns:wpc="http://schemas.microsoft.com/office/word/2010/wordprocessingCanvas" xmlns:cx="http://schemas.microsoft.com/office/drawing/2014/chartex" xmlns:cx1="http://schemas.microsoft.com/office/drawing/2015/9/8/chartex" xmlns:cx2="http://schemas.microsoft.com/office/drawing/2015/10/21/chartex" xmlns:cx3="http://schemas.microsoft.com/office/drawing/2016/5/9/chartex" xmlns:cx4="http://schemas.microsoft.com/office/drawing/2016/5/10/chartex" xmlns:cx5="http://schemas.microsoft.com/office/drawing/2016/5/11/chartex" xmlns:cx6="http://schemas.microsoft.com/office/drawing/2016/5/12/chartex" xmlns:cx7="http://schemas.microsoft.com/office/drawing/2016/5/13/chartex" xmlns:cx8="http://schemas.microsoft.com/office/drawing/2016/5/14/chartex" xmlns:mc="http://schemas.openxmlformats.org/markup-compatibility/2006" xmlns:aink="http://schemas.microsoft.com/office/drawing/2016/ink" xmlns:am3d="http://schemas.microsoft.com/office/drawing/2017/model3d" xmlns:o="urn:schemas-microsoft-com:office:office" xmlns:r="http://schemas.openxmlformats.org/officeDocument/2006/relationships" xmlns:m="http://schemas.openxmlformats.org/officeDocument/2006/math" xmlns:v="urn:schemas-microsoft-com:vml" xmlns:wp14="http://schemas.microsoft.com/office/word/2010/wordprocessingDrawing" xmlns:wp="http://schemas.openxmlformats.org/drawingml/2006/wordprocessingDrawing" xmlns:w10="urn:schemas-microsoft-com:office:word" xmlns:w="http://schemas.openxmlformats.org/wordprocessingml/2006/main" xmlns:w14="http://schemas.microsoft.com/office/word/2010/wordml" xmlns:w15="http://schemas.microsoft.com/office/word/2012/wordml" xmlns:w16cex="http://schemas.microsoft.com/office/word/2018/wordml/cex" xmlns:w16cid="http://schemas.microsoft.com/office/word/2016/wordml/cid" xmlns:w16="http://schemas.microsoft.com/office/word/2018/wordml" xmlns:w16sdtdh="http://schemas.microsoft.com/office/word/2020/wordml/sdtdatahash" xmlns:w16se="http://schemas.microsoft.com/office/word/2015/wordml/symex" xmlns:wpg="http://schemas.microsoft.com/office/word/2010/wordprocessingGroup" xmlns:wpi="http://schemas.microsoft.com/office/word/2010/wordprocessingInk" xmlns:wne="http://schemas.microsoft.com/office/word/2006/wordml" xmlns:wps="http://schemas.microsoft.com/office/word/2010/wordprocessingShape" mc:Ignorable="w14 w15 w16se w16cid w16 w16cex w16sdtdh wp14">
   <w:abstractNum w:abstractNumId="0" w15:restartNumberingAfterBreak="0">
-    <w:nsid w:val="2CFD1FCA"/>
+    <w:nsid w:val="21706F09"/>
     <w:multiLevelType w:val="hybridMultilevel"/>
-    <w:tmpl w:val="72827776"/>
+    <w:tmpl w:val="1CDEBB80"/>
     <w:lvl w:ilvl="0" w:tplc="04090001">
       <w:start w:val="1"/>
       <w:numFmt w:val="bullet"/>
@@ -2155,6 +4299,119 @@
     </w:lvl>
   </w:abstractNum>
   <w:abstractNum w:abstractNumId="1" w15:restartNumberingAfterBreak="0">
+    <w:nsid w:val="2CFD1FCA"/>
+    <w:multiLevelType w:val="hybridMultilevel"/>
+    <w:tmpl w:val="72827776"/>
+    <w:lvl w:ilvl="0" w:tplc="04090001">
+      <w:start w:val="1"/>
+      <w:numFmt w:val="bullet"/>
+      <w:lvlText w:val=""/>
+      <w:lvlJc w:val="left"/>
+      <w:pPr>
+        <w:ind w:left="720" w:hanging="360"/>
+      </w:pPr>
+      <w:rPr>
+        <w:rFonts w:ascii="Symbol" w:hAnsi="Symbol" w:hint="default"/>
+      </w:rPr>
+    </w:lvl>
+    <w:lvl w:ilvl="1" w:tplc="04090003" w:tentative="1">
+      <w:start w:val="1"/>
+      <w:numFmt w:val="bullet"/>
+      <w:lvlText w:val="o"/>
+      <w:lvlJc w:val="left"/>
+      <w:pPr>
+        <w:ind w:left="1440" w:hanging="360"/>
+      </w:pPr>
+      <w:rPr>
+        <w:rFonts w:ascii="Courier New" w:hAnsi="Courier New" w:cs="Courier New" w:hint="default"/>
+      </w:rPr>
+    </w:lvl>
+    <w:lvl w:ilvl="2" w:tplc="04090005" w:tentative="1">
+      <w:start w:val="1"/>
+      <w:numFmt w:val="bullet"/>
+      <w:lvlText w:val=""/>
+      <w:lvlJc w:val="left"/>
+      <w:pPr>
+        <w:ind w:left="2160" w:hanging="360"/>
+      </w:pPr>
+      <w:rPr>
+        <w:rFonts w:ascii="Wingdings" w:hAnsi="Wingdings" w:hint="default"/>
+      </w:rPr>
+    </w:lvl>
+    <w:lvl w:ilvl="3" w:tplc="04090001" w:tentative="1">
+      <w:start w:val="1"/>
+      <w:numFmt w:val="bullet"/>
+      <w:lvlText w:val=""/>
+      <w:lvlJc w:val="left"/>
+      <w:pPr>
+        <w:ind w:left="2880" w:hanging="360"/>
+      </w:pPr>
+      <w:rPr>
+        <w:rFonts w:ascii="Symbol" w:hAnsi="Symbol" w:hint="default"/>
+      </w:rPr>
+    </w:lvl>
+    <w:lvl w:ilvl="4" w:tplc="04090003" w:tentative="1">
+      <w:start w:val="1"/>
+      <w:numFmt w:val="bullet"/>
+      <w:lvlText w:val="o"/>
+      <w:lvlJc w:val="left"/>
+      <w:pPr>
+        <w:ind w:left="3600" w:hanging="360"/>
+      </w:pPr>
+      <w:rPr>
+        <w:rFonts w:ascii="Courier New" w:hAnsi="Courier New" w:cs="Courier New" w:hint="default"/>
+      </w:rPr>
+    </w:lvl>
+    <w:lvl w:ilvl="5" w:tplc="04090005" w:tentative="1">
+      <w:start w:val="1"/>
+      <w:numFmt w:val="bullet"/>
+      <w:lvlText w:val=""/>
+      <w:lvlJc w:val="left"/>
+      <w:pPr>
+        <w:ind w:left="4320" w:hanging="360"/>
+      </w:pPr>
+      <w:rPr>
+        <w:rFonts w:ascii="Wingdings" w:hAnsi="Wingdings" w:hint="default"/>
+      </w:rPr>
+    </w:lvl>
+    <w:lvl w:ilvl="6" w:tplc="04090001" w:tentative="1">
+      <w:start w:val="1"/>
+      <w:numFmt w:val="bullet"/>
+      <w:lvlText w:val=""/>
+      <w:lvlJc w:val="left"/>
+      <w:pPr>
+        <w:ind w:left="5040" w:hanging="360"/>
+      </w:pPr>
+      <w:rPr>
+        <w:rFonts w:ascii="Symbol" w:hAnsi="Symbol" w:hint="default"/>
+      </w:rPr>
+    </w:lvl>
+    <w:lvl w:ilvl="7" w:tplc="04090003" w:tentative="1">
+      <w:start w:val="1"/>
+      <w:numFmt w:val="bullet"/>
+      <w:lvlText w:val="o"/>
+      <w:lvlJc w:val="left"/>
+      <w:pPr>
+        <w:ind w:left="5760" w:hanging="360"/>
+      </w:pPr>
+      <w:rPr>
+        <w:rFonts w:ascii="Courier New" w:hAnsi="Courier New" w:cs="Courier New" w:hint="default"/>
+      </w:rPr>
+    </w:lvl>
+    <w:lvl w:ilvl="8" w:tplc="04090005" w:tentative="1">
+      <w:start w:val="1"/>
+      <w:numFmt w:val="bullet"/>
+      <w:lvlText w:val=""/>
+      <w:lvlJc w:val="left"/>
+      <w:pPr>
+        <w:ind w:left="6480" w:hanging="360"/>
+      </w:pPr>
+      <w:rPr>
+        <w:rFonts w:ascii="Wingdings" w:hAnsi="Wingdings" w:hint="default"/>
+      </w:rPr>
+    </w:lvl>
+  </w:abstractNum>
+  <w:abstractNum w:abstractNumId="2" w15:restartNumberingAfterBreak="0">
     <w:nsid w:val="69BE6740"/>
     <w:multiLevelType w:val="hybridMultilevel"/>
     <w:tmpl w:val="9C48F334"/>
@@ -2241,10 +4498,13 @@
     </w:lvl>
   </w:abstractNum>
   <w:num w:numId="1">
-    <w:abstractNumId w:val="0"/>
+    <w:abstractNumId w:val="1"/>
   </w:num>
   <w:num w:numId="2">
-    <w:abstractNumId w:val="1"/>
+    <w:abstractNumId w:val="2"/>
+  </w:num>
+  <w:num w:numId="3">
+    <w:abstractNumId w:val="0"/>
   </w:num>
 </w:numbering>
 </file>

</xml_diff>